<commit_message>
Adding inspect page documentation
</commit_message>
<xml_diff>
--- a/toppic_resources/topview/doc/spectrum.html.docx
+++ b/toppic_resources/topview/doc/spectrum.html.docx
@@ -3303,40 +3303,6 @@
     </w:p>
     <w:p>
       <w:pPr>
-        <w:rPr>
-          <w:b/>
-          <w:bCs/>
-          <w:sz w:val="40"/>
-          <w:szCs w:val="40"/>
-        </w:rPr>
-      </w:pPr>
-    </w:p>
-    <w:p>
-      <w:pPr>
-        <w:rPr>
-          <w:sz w:val="18"/>
-          <w:szCs w:val="18"/>
-        </w:rPr>
-      </w:pPr>
-    </w:p>
-    <w:p>
-      <w:pPr>
-        <w:rPr>
-          <w:sz w:val="18"/>
-          <w:szCs w:val="18"/>
-        </w:rPr>
-      </w:pPr>
-    </w:p>
-    <w:p>
-      <w:pPr>
-        <w:rPr>
-          <w:sz w:val="18"/>
-          <w:szCs w:val="18"/>
-        </w:rPr>
-      </w:pPr>
-    </w:p>
-    <w:p>
-      <w:pPr>
         <w:tabs>
           <w:tab w:val="left" w:pos="3564"/>
         </w:tabs>
@@ -3347,35 +3313,3133 @@
       </w:pPr>
       <w:r>
         <w:rPr>
-          <w:sz w:val="18"/>
-          <w:szCs w:val="18"/>
-        </w:rPr>
-        <w:tab/>
-      </w:r>
-    </w:p>
-    <w:p>
-      <w:pPr>
-        <w:rPr>
-          <w:sz w:val="18"/>
-          <w:szCs w:val="18"/>
-        </w:rPr>
-      </w:pPr>
-    </w:p>
-    <w:p>
-      <w:pPr>
-        <w:rPr>
-          <w:sz w:val="18"/>
-          <w:szCs w:val="18"/>
-        </w:rPr>
-      </w:pPr>
-    </w:p>
-    <w:p>
-      <w:pPr>
-        <w:rPr>
-          <w:sz w:val="18"/>
-          <w:szCs w:val="18"/>
-        </w:rPr>
-      </w:pPr>
+          <w:noProof/>
+        </w:rPr>
+        <w:drawing>
+          <wp:inline distT="0" distB="0" distL="0" distR="0" wp14:anchorId="7C49421D" wp14:editId="52A1D1BD">
+            <wp:extent cx="5943600" cy="2727960"/>
+            <wp:effectExtent l="0" t="0" r="0" b="0"/>
+            <wp:docPr id="2" name="Picture 2"/>
+            <wp:cNvGraphicFramePr>
+              <a:graphicFrameLocks xmlns:a="http://schemas.openxmlformats.org/drawingml/2006/main" noChangeAspect="1"/>
+            </wp:cNvGraphicFramePr>
+            <a:graphic xmlns:a="http://schemas.openxmlformats.org/drawingml/2006/main">
+              <a:graphicData uri="http://schemas.openxmlformats.org/drawingml/2006/picture">
+                <pic:pic xmlns:pic="http://schemas.openxmlformats.org/drawingml/2006/picture">
+                  <pic:nvPicPr>
+                    <pic:cNvPr id="1" name=""/>
+                    <pic:cNvPicPr/>
+                  </pic:nvPicPr>
+                  <pic:blipFill>
+                    <a:blip r:embed="rId6"/>
+                    <a:stretch>
+                      <a:fillRect/>
+                    </a:stretch>
+                  </pic:blipFill>
+                  <pic:spPr>
+                    <a:xfrm>
+                      <a:off x="0" y="0"/>
+                      <a:ext cx="5943600" cy="2727960"/>
+                    </a:xfrm>
+                    <a:prstGeom prst="rect">
+                      <a:avLst/>
+                    </a:prstGeom>
+                  </pic:spPr>
+                </pic:pic>
+              </a:graphicData>
+            </a:graphic>
+          </wp:inline>
+        </w:drawing>
+      </w:r>
+    </w:p>
+    <w:p>
+      <w:pPr>
+        <w:rPr>
+          <w:b/>
+          <w:bCs/>
+          <w:sz w:val="28"/>
+          <w:szCs w:val="28"/>
+        </w:rPr>
+      </w:pPr>
+      <w:r>
+        <w:rPr>
+          <w:b/>
+          <w:bCs/>
+          <w:sz w:val="28"/>
+          <w:szCs w:val="28"/>
+        </w:rPr>
+        <w:t>Spectrum Graph:</w:t>
+      </w:r>
+    </w:p>
+    <w:p>
+      <w:pPr>
+        <w:rPr>
+          <w:b/>
+          <w:bCs/>
+          <w:sz w:val="28"/>
+          <w:szCs w:val="28"/>
+        </w:rPr>
+      </w:pPr>
+      <w:r>
+        <w:t>On click of submit</w:t>
+      </w:r>
+      <w:r>
+        <w:t xml:space="preserve"> button, </w:t>
+      </w:r>
+      <w:r>
+        <w:t xml:space="preserve">series of functionalities are executed to generate envelopes by calculating distribution. </w:t>
+      </w:r>
+    </w:p>
+    <w:p>
+      <w:pPr>
+        <w:rPr>
+          <w:b/>
+          <w:bCs/>
+          <w:sz w:val="18"/>
+          <w:szCs w:val="18"/>
+        </w:rPr>
+      </w:pPr>
+      <w:r>
+        <w:rPr>
+          <w:b/>
+          <w:bCs/>
+          <w:sz w:val="18"/>
+          <w:szCs w:val="18"/>
+        </w:rPr>
+        <w:t xml:space="preserve">On click of submit </w:t>
+      </w:r>
+      <w:r>
+        <w:rPr>
+          <w:b/>
+          <w:bCs/>
+          <w:sz w:val="18"/>
+          <w:szCs w:val="18"/>
+        </w:rPr>
+        <w:sym w:font="Wingdings" w:char="F0E0"/>
+      </w:r>
+    </w:p>
+    <w:p>
+      <w:pPr>
+        <w:rPr>
+          <w:sz w:val="18"/>
+          <w:szCs w:val="18"/>
+        </w:rPr>
+      </w:pPr>
+      <w:proofErr w:type="spellStart"/>
+      <w:proofErr w:type="gramStart"/>
+      <w:r>
+        <w:rPr>
+          <w:sz w:val="18"/>
+          <w:szCs w:val="18"/>
+        </w:rPr>
+        <w:t>onLoadOfHTML</w:t>
+      </w:r>
+      <w:proofErr w:type="spellEnd"/>
+      <w:r>
+        <w:rPr>
+          <w:sz w:val="18"/>
+          <w:szCs w:val="18"/>
+        </w:rPr>
+        <w:t>(</w:t>
+      </w:r>
+      <w:proofErr w:type="gramEnd"/>
+      <w:r>
+        <w:rPr>
+          <w:sz w:val="18"/>
+          <w:szCs w:val="18"/>
+        </w:rPr>
+        <w:t xml:space="preserve">) (onclickandeventhandler.js) </w:t>
+      </w:r>
+      <w:r>
+        <w:rPr>
+          <w:sz w:val="18"/>
+          <w:szCs w:val="18"/>
+        </w:rPr>
+        <w:sym w:font="Wingdings" w:char="F0E0"/>
+      </w:r>
+      <w:r>
+        <w:rPr>
+          <w:sz w:val="18"/>
+          <w:szCs w:val="18"/>
+        </w:rPr>
+        <w:t xml:space="preserve">$("#submit").click(function(){} </w:t>
+      </w:r>
+      <w:r>
+        <w:rPr>
+          <w:sz w:val="18"/>
+          <w:szCs w:val="18"/>
+        </w:rPr>
+        <w:sym w:font="Wingdings" w:char="F0E0"/>
+      </w:r>
+      <w:r>
+        <w:rPr>
+          <w:sz w:val="18"/>
+          <w:szCs w:val="18"/>
+        </w:rPr>
+        <w:t xml:space="preserve"> </w:t>
+      </w:r>
+      <w:proofErr w:type="spellStart"/>
+      <w:r>
+        <w:rPr>
+          <w:sz w:val="18"/>
+          <w:szCs w:val="18"/>
+        </w:rPr>
+        <w:t>sequenceOfExecution</w:t>
+      </w:r>
+      <w:proofErr w:type="spellEnd"/>
+      <w:r>
+        <w:rPr>
+          <w:sz w:val="18"/>
+          <w:szCs w:val="18"/>
+        </w:rPr>
+        <w:t>() (seqofexecution.js)</w:t>
+      </w:r>
+    </w:p>
+    <w:p>
+      <w:pPr>
+        <w:rPr>
+          <w:sz w:val="18"/>
+          <w:szCs w:val="18"/>
+        </w:rPr>
+      </w:pPr>
+      <w:r>
+        <w:rPr>
+          <w:sz w:val="18"/>
+          <w:szCs w:val="18"/>
+        </w:rPr>
+        <w:t>-------</w:t>
+      </w:r>
+    </w:p>
+    <w:p>
+      <w:pPr>
+        <w:rPr>
+          <w:sz w:val="18"/>
+          <w:szCs w:val="18"/>
+        </w:rPr>
+      </w:pPr>
+      <w:proofErr w:type="spellStart"/>
+      <w:proofErr w:type="gramStart"/>
+      <w:r>
+        <w:rPr>
+          <w:sz w:val="18"/>
+          <w:szCs w:val="18"/>
+        </w:rPr>
+        <w:t>sequenceOfExecution</w:t>
+      </w:r>
+      <w:proofErr w:type="spellEnd"/>
+      <w:r>
+        <w:rPr>
+          <w:sz w:val="18"/>
+          <w:szCs w:val="18"/>
+        </w:rPr>
+        <w:t>(</w:t>
+      </w:r>
+      <w:proofErr w:type="gramEnd"/>
+      <w:r>
+        <w:rPr>
+          <w:sz w:val="18"/>
+          <w:szCs w:val="18"/>
+        </w:rPr>
+        <w:t>) (seqofexecution.js)</w:t>
+      </w:r>
+      <w:r>
+        <w:rPr>
+          <w:sz w:val="18"/>
+          <w:szCs w:val="18"/>
+        </w:rPr>
+        <w:t xml:space="preserve"> </w:t>
+      </w:r>
+      <w:r>
+        <w:rPr>
+          <w:sz w:val="18"/>
+          <w:szCs w:val="18"/>
+        </w:rPr>
+        <w:tab/>
+      </w:r>
+      <w:r>
+        <w:rPr>
+          <w:sz w:val="18"/>
+          <w:szCs w:val="18"/>
+        </w:rPr>
+        <w:sym w:font="Wingdings" w:char="F0E0"/>
+      </w:r>
+      <w:r>
+        <w:rPr>
+          <w:rFonts w:ascii="Consolas" w:eastAsia="Times New Roman" w:hAnsi="Consolas" w:cs="Times New Roman"/>
+          <w:color w:val="DCDCAA"/>
+          <w:sz w:val="21"/>
+          <w:szCs w:val="21"/>
+        </w:rPr>
+        <w:t xml:space="preserve"> </w:t>
+      </w:r>
+      <w:proofErr w:type="spellStart"/>
+      <w:r>
+        <w:rPr>
+          <w:sz w:val="18"/>
+          <w:szCs w:val="18"/>
+        </w:rPr>
+        <w:t>getMassListFromUI</w:t>
+      </w:r>
+      <w:proofErr w:type="spellEnd"/>
+      <w:r>
+        <w:rPr>
+          <w:sz w:val="18"/>
+          <w:szCs w:val="18"/>
+        </w:rPr>
+        <w:t xml:space="preserve">() </w:t>
+      </w:r>
+      <w:r>
+        <w:rPr>
+          <w:sz w:val="18"/>
+          <w:szCs w:val="18"/>
+        </w:rPr>
+        <w:t>(helper.js)</w:t>
+      </w:r>
+    </w:p>
+    <w:p>
+      <w:pPr>
+        <w:rPr>
+          <w:sz w:val="18"/>
+          <w:szCs w:val="18"/>
+        </w:rPr>
+      </w:pPr>
+      <w:r>
+        <w:rPr>
+          <w:sz w:val="18"/>
+          <w:szCs w:val="18"/>
+        </w:rPr>
+        <w:tab/>
+      </w:r>
+      <w:r>
+        <w:rPr>
+          <w:sz w:val="18"/>
+          <w:szCs w:val="18"/>
+        </w:rPr>
+        <w:tab/>
+      </w:r>
+      <w:r>
+        <w:rPr>
+          <w:sz w:val="18"/>
+          <w:szCs w:val="18"/>
+        </w:rPr>
+        <w:tab/>
+      </w:r>
+      <w:r>
+        <w:rPr>
+          <w:sz w:val="18"/>
+          <w:szCs w:val="18"/>
+        </w:rPr>
+        <w:tab/>
+      </w:r>
+      <w:r>
+        <w:rPr>
+          <w:sz w:val="18"/>
+          <w:szCs w:val="18"/>
+        </w:rPr>
+        <w:tab/>
+      </w:r>
+      <w:r>
+        <w:rPr>
+          <w:sz w:val="18"/>
+          <w:szCs w:val="18"/>
+        </w:rPr>
+        <w:sym w:font="Wingdings" w:char="F0E0"/>
+      </w:r>
+      <w:r>
+        <w:rPr>
+          <w:rFonts w:ascii="Consolas" w:eastAsia="Times New Roman" w:hAnsi="Consolas" w:cs="Times New Roman"/>
+          <w:color w:val="DCDCAA"/>
+          <w:sz w:val="21"/>
+          <w:szCs w:val="21"/>
+        </w:rPr>
+        <w:t xml:space="preserve"> </w:t>
+      </w:r>
+      <w:proofErr w:type="spellStart"/>
+      <w:proofErr w:type="gramStart"/>
+      <w:r>
+        <w:rPr>
+          <w:sz w:val="18"/>
+          <w:szCs w:val="18"/>
+        </w:rPr>
+        <w:t>getSequenceFromUI</w:t>
+      </w:r>
+      <w:proofErr w:type="spellEnd"/>
+      <w:r>
+        <w:rPr>
+          <w:sz w:val="18"/>
+          <w:szCs w:val="18"/>
+        </w:rPr>
+        <w:t>(</w:t>
+      </w:r>
+      <w:proofErr w:type="gramEnd"/>
+      <w:r>
+        <w:rPr>
+          <w:sz w:val="18"/>
+          <w:szCs w:val="18"/>
+        </w:rPr>
+        <w:t xml:space="preserve">) </w:t>
+      </w:r>
+      <w:r>
+        <w:rPr>
+          <w:sz w:val="18"/>
+          <w:szCs w:val="18"/>
+        </w:rPr>
+        <w:t>(massshift.js)</w:t>
+      </w:r>
+    </w:p>
+    <w:p>
+      <w:pPr>
+        <w:rPr>
+          <w:sz w:val="18"/>
+          <w:szCs w:val="18"/>
+        </w:rPr>
+      </w:pPr>
+      <w:r>
+        <w:rPr>
+          <w:sz w:val="18"/>
+          <w:szCs w:val="18"/>
+        </w:rPr>
+        <w:tab/>
+      </w:r>
+      <w:r>
+        <w:rPr>
+          <w:sz w:val="18"/>
+          <w:szCs w:val="18"/>
+        </w:rPr>
+        <w:tab/>
+      </w:r>
+      <w:r>
+        <w:rPr>
+          <w:sz w:val="18"/>
+          <w:szCs w:val="18"/>
+        </w:rPr>
+        <w:tab/>
+      </w:r>
+      <w:r>
+        <w:rPr>
+          <w:sz w:val="18"/>
+          <w:szCs w:val="18"/>
+        </w:rPr>
+        <w:tab/>
+      </w:r>
+      <w:r>
+        <w:rPr>
+          <w:sz w:val="18"/>
+          <w:szCs w:val="18"/>
+        </w:rPr>
+        <w:tab/>
+      </w:r>
+      <w:r>
+        <w:rPr>
+          <w:sz w:val="18"/>
+          <w:szCs w:val="18"/>
+        </w:rPr>
+        <w:sym w:font="Wingdings" w:char="F0E0"/>
+      </w:r>
+      <w:r>
+        <w:rPr>
+          <w:rFonts w:ascii="Consolas" w:eastAsia="Times New Roman" w:hAnsi="Consolas" w:cs="Times New Roman"/>
+          <w:color w:val="DCDCAA"/>
+          <w:sz w:val="21"/>
+          <w:szCs w:val="21"/>
+        </w:rPr>
+        <w:t xml:space="preserve"> </w:t>
+      </w:r>
+      <w:proofErr w:type="spellStart"/>
+      <w:proofErr w:type="gramStart"/>
+      <w:r>
+        <w:rPr>
+          <w:sz w:val="18"/>
+          <w:szCs w:val="18"/>
+        </w:rPr>
+        <w:t>getFixedMassList</w:t>
+      </w:r>
+      <w:proofErr w:type="spellEnd"/>
+      <w:r>
+        <w:rPr>
+          <w:sz w:val="18"/>
+          <w:szCs w:val="18"/>
+        </w:rPr>
+        <w:t>(</w:t>
+      </w:r>
+      <w:proofErr w:type="gramEnd"/>
+      <w:r>
+        <w:rPr>
+          <w:sz w:val="18"/>
+          <w:szCs w:val="18"/>
+        </w:rPr>
+        <w:t xml:space="preserve">) </w:t>
+      </w:r>
+      <w:r>
+        <w:rPr>
+          <w:sz w:val="18"/>
+          <w:szCs w:val="18"/>
+        </w:rPr>
+        <w:t>(massshift.js)</w:t>
+      </w:r>
+    </w:p>
+    <w:p>
+      <w:pPr>
+        <w:rPr>
+          <w:sz w:val="18"/>
+          <w:szCs w:val="18"/>
+        </w:rPr>
+      </w:pPr>
+      <w:r>
+        <w:rPr>
+          <w:sz w:val="18"/>
+          <w:szCs w:val="18"/>
+        </w:rPr>
+        <w:tab/>
+      </w:r>
+      <w:r>
+        <w:rPr>
+          <w:sz w:val="18"/>
+          <w:szCs w:val="18"/>
+        </w:rPr>
+        <w:tab/>
+      </w:r>
+      <w:r>
+        <w:rPr>
+          <w:sz w:val="18"/>
+          <w:szCs w:val="18"/>
+        </w:rPr>
+        <w:tab/>
+      </w:r>
+      <w:r>
+        <w:rPr>
+          <w:sz w:val="18"/>
+          <w:szCs w:val="18"/>
+        </w:rPr>
+        <w:tab/>
+      </w:r>
+      <w:r>
+        <w:rPr>
+          <w:sz w:val="18"/>
+          <w:szCs w:val="18"/>
+        </w:rPr>
+        <w:tab/>
+      </w:r>
+      <w:r>
+        <w:rPr>
+          <w:sz w:val="18"/>
+          <w:szCs w:val="18"/>
+        </w:rPr>
+        <w:sym w:font="Wingdings" w:char="F0E0"/>
+      </w:r>
+      <w:r>
+        <w:rPr>
+          <w:rFonts w:ascii="Consolas" w:eastAsia="Times New Roman" w:hAnsi="Consolas" w:cs="Times New Roman"/>
+          <w:color w:val="DCDCAA"/>
+          <w:sz w:val="21"/>
+          <w:szCs w:val="21"/>
+        </w:rPr>
+        <w:t xml:space="preserve"> </w:t>
+      </w:r>
+      <w:proofErr w:type="spellStart"/>
+      <w:proofErr w:type="gramStart"/>
+      <w:r>
+        <w:rPr>
+          <w:sz w:val="18"/>
+          <w:szCs w:val="18"/>
+        </w:rPr>
+        <w:t>removeFixedMassList</w:t>
+      </w:r>
+      <w:proofErr w:type="spellEnd"/>
+      <w:r>
+        <w:rPr>
+          <w:sz w:val="18"/>
+          <w:szCs w:val="18"/>
+        </w:rPr>
+        <w:t>(</w:t>
+      </w:r>
+      <w:proofErr w:type="gramEnd"/>
+      <w:r>
+        <w:rPr>
+          <w:sz w:val="18"/>
+          <w:szCs w:val="18"/>
+        </w:rPr>
+        <w:t xml:space="preserve">) </w:t>
+      </w:r>
+      <w:r>
+        <w:rPr>
+          <w:sz w:val="18"/>
+          <w:szCs w:val="18"/>
+        </w:rPr>
+        <w:t>(massshift.js)</w:t>
+      </w:r>
+    </w:p>
+    <w:p>
+      <w:pPr>
+        <w:rPr>
+          <w:sz w:val="18"/>
+          <w:szCs w:val="18"/>
+        </w:rPr>
+      </w:pPr>
+      <w:r>
+        <w:rPr>
+          <w:sz w:val="18"/>
+          <w:szCs w:val="18"/>
+        </w:rPr>
+        <w:tab/>
+      </w:r>
+      <w:r>
+        <w:rPr>
+          <w:sz w:val="18"/>
+          <w:szCs w:val="18"/>
+        </w:rPr>
+        <w:tab/>
+      </w:r>
+      <w:r>
+        <w:rPr>
+          <w:sz w:val="18"/>
+          <w:szCs w:val="18"/>
+        </w:rPr>
+        <w:tab/>
+      </w:r>
+      <w:r>
+        <w:rPr>
+          <w:sz w:val="18"/>
+          <w:szCs w:val="18"/>
+        </w:rPr>
+        <w:tab/>
+      </w:r>
+      <w:r>
+        <w:rPr>
+          <w:sz w:val="18"/>
+          <w:szCs w:val="18"/>
+        </w:rPr>
+        <w:tab/>
+      </w:r>
+      <w:r>
+        <w:rPr>
+          <w:sz w:val="18"/>
+          <w:szCs w:val="18"/>
+        </w:rPr>
+        <w:sym w:font="Wingdings" w:char="F0E0"/>
+      </w:r>
+      <w:r>
+        <w:rPr>
+          <w:rFonts w:ascii="Consolas" w:eastAsia="Times New Roman" w:hAnsi="Consolas" w:cs="Times New Roman"/>
+          <w:color w:val="DCDCAA"/>
+          <w:sz w:val="21"/>
+          <w:szCs w:val="21"/>
+        </w:rPr>
+        <w:t xml:space="preserve"> </w:t>
+      </w:r>
+      <w:proofErr w:type="spellStart"/>
+      <w:proofErr w:type="gramStart"/>
+      <w:r>
+        <w:rPr>
+          <w:sz w:val="18"/>
+          <w:szCs w:val="18"/>
+        </w:rPr>
+        <w:t>getCombinedMassShiftList</w:t>
+      </w:r>
+      <w:proofErr w:type="spellEnd"/>
+      <w:r>
+        <w:rPr>
+          <w:sz w:val="18"/>
+          <w:szCs w:val="18"/>
+        </w:rPr>
+        <w:t>(</w:t>
+      </w:r>
+      <w:proofErr w:type="gramEnd"/>
+      <w:r>
+        <w:rPr>
+          <w:sz w:val="18"/>
+          <w:szCs w:val="18"/>
+        </w:rPr>
+        <w:t xml:space="preserve">) </w:t>
+      </w:r>
+      <w:r>
+        <w:rPr>
+          <w:sz w:val="18"/>
+          <w:szCs w:val="18"/>
+        </w:rPr>
+        <w:t>(massshift.js)</w:t>
+      </w:r>
+    </w:p>
+    <w:p>
+      <w:pPr>
+        <w:rPr>
+          <w:sz w:val="18"/>
+          <w:szCs w:val="18"/>
+        </w:rPr>
+      </w:pPr>
+      <w:r>
+        <w:rPr>
+          <w:sz w:val="18"/>
+          <w:szCs w:val="18"/>
+        </w:rPr>
+        <w:tab/>
+      </w:r>
+      <w:r>
+        <w:rPr>
+          <w:sz w:val="18"/>
+          <w:szCs w:val="18"/>
+        </w:rPr>
+        <w:tab/>
+      </w:r>
+      <w:r>
+        <w:rPr>
+          <w:sz w:val="18"/>
+          <w:szCs w:val="18"/>
+        </w:rPr>
+        <w:tab/>
+      </w:r>
+      <w:r>
+        <w:rPr>
+          <w:sz w:val="18"/>
+          <w:szCs w:val="18"/>
+        </w:rPr>
+        <w:tab/>
+      </w:r>
+      <w:r>
+        <w:rPr>
+          <w:sz w:val="18"/>
+          <w:szCs w:val="18"/>
+        </w:rPr>
+        <w:tab/>
+      </w:r>
+      <w:r>
+        <w:rPr>
+          <w:sz w:val="18"/>
+          <w:szCs w:val="18"/>
+        </w:rPr>
+        <w:sym w:font="Wingdings" w:char="F0E0"/>
+      </w:r>
+      <w:proofErr w:type="spellStart"/>
+      <w:r>
+        <w:rPr>
+          <w:sz w:val="18"/>
+          <w:szCs w:val="18"/>
+        </w:rPr>
+        <w:t>getPeakListFromUI</w:t>
+      </w:r>
+      <w:proofErr w:type="spellEnd"/>
+      <w:proofErr w:type="gramStart"/>
+      <w:r>
+        <w:rPr>
+          <w:sz w:val="18"/>
+          <w:szCs w:val="18"/>
+        </w:rPr>
+        <w:t>()</w:t>
+      </w:r>
+      <w:r>
+        <w:rPr>
+          <w:sz w:val="18"/>
+          <w:szCs w:val="18"/>
+        </w:rPr>
+        <w:t>(</w:t>
+      </w:r>
+      <w:proofErr w:type="gramEnd"/>
+      <w:r>
+        <w:rPr>
+          <w:sz w:val="18"/>
+          <w:szCs w:val="18"/>
+        </w:rPr>
+        <w:t>helper.js)</w:t>
+      </w:r>
+    </w:p>
+    <w:p>
+      <w:pPr>
+        <w:rPr>
+          <w:sz w:val="18"/>
+          <w:szCs w:val="18"/>
+        </w:rPr>
+      </w:pPr>
+      <w:r>
+        <w:rPr>
+          <w:sz w:val="18"/>
+          <w:szCs w:val="18"/>
+        </w:rPr>
+        <w:tab/>
+      </w:r>
+      <w:r>
+        <w:rPr>
+          <w:sz w:val="18"/>
+          <w:szCs w:val="18"/>
+        </w:rPr>
+        <w:tab/>
+      </w:r>
+      <w:r>
+        <w:rPr>
+          <w:sz w:val="18"/>
+          <w:szCs w:val="18"/>
+        </w:rPr>
+        <w:tab/>
+      </w:r>
+      <w:r>
+        <w:rPr>
+          <w:sz w:val="18"/>
+          <w:szCs w:val="18"/>
+        </w:rPr>
+        <w:tab/>
+      </w:r>
+      <w:r>
+        <w:rPr>
+          <w:sz w:val="18"/>
+          <w:szCs w:val="18"/>
+        </w:rPr>
+        <w:tab/>
+      </w:r>
+      <w:r>
+        <w:rPr>
+          <w:sz w:val="18"/>
+          <w:szCs w:val="18"/>
+        </w:rPr>
+        <w:sym w:font="Wingdings" w:char="F0E0"/>
+      </w:r>
+      <w:proofErr w:type="spellStart"/>
+      <w:r>
+        <w:rPr>
+          <w:sz w:val="18"/>
+          <w:szCs w:val="18"/>
+        </w:rPr>
+        <w:t>getNterminusCheckedList</w:t>
+      </w:r>
+      <w:proofErr w:type="spellEnd"/>
+      <w:proofErr w:type="gramStart"/>
+      <w:r>
+        <w:rPr>
+          <w:sz w:val="18"/>
+          <w:szCs w:val="18"/>
+        </w:rPr>
+        <w:t>()</w:t>
+      </w:r>
+      <w:r>
+        <w:rPr>
+          <w:sz w:val="18"/>
+          <w:szCs w:val="18"/>
+        </w:rPr>
+        <w:t>(</w:t>
+      </w:r>
+      <w:proofErr w:type="gramEnd"/>
+      <w:r>
+        <w:rPr>
+          <w:sz w:val="18"/>
+          <w:szCs w:val="18"/>
+        </w:rPr>
+        <w:t>iontabledata</w:t>
+      </w:r>
+      <w:r>
+        <w:rPr>
+          <w:sz w:val="18"/>
+          <w:szCs w:val="18"/>
+        </w:rPr>
+        <w:t>.js)</w:t>
+      </w:r>
+    </w:p>
+    <w:p>
+      <w:pPr>
+        <w:rPr>
+          <w:sz w:val="18"/>
+          <w:szCs w:val="18"/>
+        </w:rPr>
+      </w:pPr>
+      <w:r>
+        <w:rPr>
+          <w:sz w:val="18"/>
+          <w:szCs w:val="18"/>
+        </w:rPr>
+        <w:lastRenderedPageBreak/>
+        <w:tab/>
+      </w:r>
+      <w:r>
+        <w:rPr>
+          <w:sz w:val="18"/>
+          <w:szCs w:val="18"/>
+        </w:rPr>
+        <w:tab/>
+      </w:r>
+      <w:r>
+        <w:rPr>
+          <w:sz w:val="18"/>
+          <w:szCs w:val="18"/>
+        </w:rPr>
+        <w:tab/>
+      </w:r>
+      <w:r>
+        <w:rPr>
+          <w:sz w:val="18"/>
+          <w:szCs w:val="18"/>
+        </w:rPr>
+        <w:tab/>
+      </w:r>
+      <w:r>
+        <w:rPr>
+          <w:sz w:val="18"/>
+          <w:szCs w:val="18"/>
+        </w:rPr>
+        <w:tab/>
+      </w:r>
+      <w:r>
+        <w:rPr>
+          <w:sz w:val="18"/>
+          <w:szCs w:val="18"/>
+        </w:rPr>
+        <w:sym w:font="Wingdings" w:char="F0E0"/>
+      </w:r>
+      <w:proofErr w:type="spellStart"/>
+      <w:proofErr w:type="gramStart"/>
+      <w:r>
+        <w:rPr>
+          <w:sz w:val="18"/>
+          <w:szCs w:val="18"/>
+        </w:rPr>
+        <w:t>getPrefixMassList</w:t>
+      </w:r>
+      <w:proofErr w:type="spellEnd"/>
+      <w:r>
+        <w:rPr>
+          <w:sz w:val="18"/>
+          <w:szCs w:val="18"/>
+        </w:rPr>
+        <w:t>(</w:t>
+      </w:r>
+      <w:proofErr w:type="gramEnd"/>
+      <w:r>
+        <w:rPr>
+          <w:sz w:val="18"/>
+          <w:szCs w:val="18"/>
+        </w:rPr>
+        <w:t xml:space="preserve">) </w:t>
+      </w:r>
+      <w:r>
+        <w:rPr>
+          <w:sz w:val="18"/>
+          <w:szCs w:val="18"/>
+        </w:rPr>
+        <w:t>(</w:t>
+      </w:r>
+      <w:r>
+        <w:rPr>
+          <w:sz w:val="18"/>
+          <w:szCs w:val="18"/>
+        </w:rPr>
+        <w:t>calculateprefixandsuffixmass</w:t>
+      </w:r>
+      <w:r>
+        <w:rPr>
+          <w:sz w:val="18"/>
+          <w:szCs w:val="18"/>
+        </w:rPr>
+        <w:t>.js</w:t>
+      </w:r>
+      <w:r>
+        <w:rPr>
+          <w:sz w:val="18"/>
+          <w:szCs w:val="18"/>
+        </w:rPr>
+        <w:t>)</w:t>
+      </w:r>
+    </w:p>
+    <w:p>
+      <w:pPr>
+        <w:rPr>
+          <w:sz w:val="18"/>
+          <w:szCs w:val="18"/>
+        </w:rPr>
+      </w:pPr>
+      <w:r>
+        <w:rPr>
+          <w:sz w:val="18"/>
+          <w:szCs w:val="18"/>
+        </w:rPr>
+        <w:tab/>
+      </w:r>
+      <w:r>
+        <w:rPr>
+          <w:sz w:val="18"/>
+          <w:szCs w:val="18"/>
+        </w:rPr>
+        <w:tab/>
+      </w:r>
+      <w:r>
+        <w:rPr>
+          <w:sz w:val="18"/>
+          <w:szCs w:val="18"/>
+        </w:rPr>
+        <w:tab/>
+      </w:r>
+      <w:r>
+        <w:rPr>
+          <w:sz w:val="18"/>
+          <w:szCs w:val="18"/>
+        </w:rPr>
+        <w:tab/>
+      </w:r>
+      <w:r>
+        <w:rPr>
+          <w:sz w:val="18"/>
+          <w:szCs w:val="18"/>
+        </w:rPr>
+        <w:tab/>
+      </w:r>
+      <w:r>
+        <w:rPr>
+          <w:sz w:val="18"/>
+          <w:szCs w:val="18"/>
+        </w:rPr>
+        <w:sym w:font="Wingdings" w:char="F0E0"/>
+      </w:r>
+      <w:proofErr w:type="spellStart"/>
+      <w:proofErr w:type="gramStart"/>
+      <w:r>
+        <w:rPr>
+          <w:sz w:val="18"/>
+          <w:szCs w:val="18"/>
+        </w:rPr>
+        <w:t>getMatchedPeakList</w:t>
+      </w:r>
+      <w:proofErr w:type="spellEnd"/>
+      <w:r>
+        <w:rPr>
+          <w:sz w:val="18"/>
+          <w:szCs w:val="18"/>
+        </w:rPr>
+        <w:t>(</w:t>
+      </w:r>
+      <w:proofErr w:type="gramEnd"/>
+      <w:r>
+        <w:rPr>
+          <w:sz w:val="18"/>
+          <w:szCs w:val="18"/>
+        </w:rPr>
+        <w:t>) (</w:t>
+      </w:r>
+      <w:r>
+        <w:rPr>
+          <w:sz w:val="18"/>
+          <w:szCs w:val="18"/>
+        </w:rPr>
+        <w:t>matchedpeaks.js</w:t>
+      </w:r>
+      <w:r>
+        <w:rPr>
+          <w:sz w:val="18"/>
+          <w:szCs w:val="18"/>
+        </w:rPr>
+        <w:t>)</w:t>
+      </w:r>
+    </w:p>
+    <w:p>
+      <w:pPr>
+        <w:rPr>
+          <w:sz w:val="18"/>
+          <w:szCs w:val="18"/>
+        </w:rPr>
+      </w:pPr>
+      <w:r>
+        <w:rPr>
+          <w:sz w:val="18"/>
+          <w:szCs w:val="18"/>
+        </w:rPr>
+        <w:tab/>
+      </w:r>
+      <w:r>
+        <w:rPr>
+          <w:sz w:val="18"/>
+          <w:szCs w:val="18"/>
+        </w:rPr>
+        <w:tab/>
+      </w:r>
+      <w:r>
+        <w:rPr>
+          <w:sz w:val="18"/>
+          <w:szCs w:val="18"/>
+        </w:rPr>
+        <w:tab/>
+      </w:r>
+      <w:r>
+        <w:rPr>
+          <w:sz w:val="18"/>
+          <w:szCs w:val="18"/>
+        </w:rPr>
+        <w:tab/>
+      </w:r>
+      <w:r>
+        <w:rPr>
+          <w:sz w:val="18"/>
+          <w:szCs w:val="18"/>
+        </w:rPr>
+        <w:tab/>
+      </w:r>
+      <w:r>
+        <w:rPr>
+          <w:sz w:val="18"/>
+          <w:szCs w:val="18"/>
+        </w:rPr>
+        <w:sym w:font="Wingdings" w:char="F0E0"/>
+      </w:r>
+      <w:proofErr w:type="spellStart"/>
+      <w:proofErr w:type="gramStart"/>
+      <w:r>
+        <w:rPr>
+          <w:sz w:val="18"/>
+          <w:szCs w:val="18"/>
+        </w:rPr>
+        <w:t>getCterminusCheckedList</w:t>
+      </w:r>
+      <w:proofErr w:type="spellEnd"/>
+      <w:r>
+        <w:rPr>
+          <w:sz w:val="18"/>
+          <w:szCs w:val="18"/>
+        </w:rPr>
+        <w:t>(</w:t>
+      </w:r>
+      <w:proofErr w:type="gramEnd"/>
+      <w:r>
+        <w:rPr>
+          <w:sz w:val="18"/>
+          <w:szCs w:val="18"/>
+        </w:rPr>
+        <w:t>) (</w:t>
+      </w:r>
+      <w:r>
+        <w:rPr>
+          <w:sz w:val="18"/>
+          <w:szCs w:val="18"/>
+        </w:rPr>
+        <w:t>iontabledata.js</w:t>
+      </w:r>
+      <w:r>
+        <w:rPr>
+          <w:sz w:val="18"/>
+          <w:szCs w:val="18"/>
+        </w:rPr>
+        <w:t>)</w:t>
+      </w:r>
+    </w:p>
+    <w:p>
+      <w:pPr>
+        <w:rPr>
+          <w:sz w:val="18"/>
+          <w:szCs w:val="18"/>
+        </w:rPr>
+      </w:pPr>
+      <w:r>
+        <w:rPr>
+          <w:sz w:val="18"/>
+          <w:szCs w:val="18"/>
+        </w:rPr>
+        <w:tab/>
+      </w:r>
+      <w:r>
+        <w:rPr>
+          <w:sz w:val="18"/>
+          <w:szCs w:val="18"/>
+        </w:rPr>
+        <w:tab/>
+      </w:r>
+      <w:r>
+        <w:rPr>
+          <w:sz w:val="18"/>
+          <w:szCs w:val="18"/>
+        </w:rPr>
+        <w:tab/>
+      </w:r>
+      <w:r>
+        <w:rPr>
+          <w:sz w:val="18"/>
+          <w:szCs w:val="18"/>
+        </w:rPr>
+        <w:tab/>
+      </w:r>
+      <w:r>
+        <w:rPr>
+          <w:sz w:val="18"/>
+          <w:szCs w:val="18"/>
+        </w:rPr>
+        <w:tab/>
+      </w:r>
+      <w:r>
+        <w:rPr>
+          <w:sz w:val="18"/>
+          <w:szCs w:val="18"/>
+        </w:rPr>
+        <w:sym w:font="Wingdings" w:char="F0E0"/>
+      </w:r>
+      <w:r>
+        <w:rPr>
+          <w:rFonts w:ascii="Consolas" w:eastAsia="Times New Roman" w:hAnsi="Consolas" w:cs="Times New Roman"/>
+          <w:color w:val="DCDCAA"/>
+          <w:sz w:val="21"/>
+          <w:szCs w:val="21"/>
+        </w:rPr>
+        <w:t xml:space="preserve"> </w:t>
+      </w:r>
+      <w:proofErr w:type="spellStart"/>
+      <w:proofErr w:type="gramStart"/>
+      <w:r>
+        <w:rPr>
+          <w:sz w:val="18"/>
+          <w:szCs w:val="18"/>
+        </w:rPr>
+        <w:t>getSuffixMassList</w:t>
+      </w:r>
+      <w:proofErr w:type="spellEnd"/>
+      <w:r>
+        <w:rPr>
+          <w:sz w:val="18"/>
+          <w:szCs w:val="18"/>
+        </w:rPr>
+        <w:t>(</w:t>
+      </w:r>
+      <w:proofErr w:type="gramEnd"/>
+      <w:r>
+        <w:rPr>
+          <w:sz w:val="18"/>
+          <w:szCs w:val="18"/>
+        </w:rPr>
+        <w:t xml:space="preserve">) </w:t>
+      </w:r>
+      <w:r>
+        <w:rPr>
+          <w:sz w:val="18"/>
+          <w:szCs w:val="18"/>
+        </w:rPr>
+        <w:t>(calculateprefixandsuffixmass.js)</w:t>
+      </w:r>
+    </w:p>
+    <w:p>
+      <w:pPr>
+        <w:rPr>
+          <w:sz w:val="18"/>
+          <w:szCs w:val="18"/>
+        </w:rPr>
+      </w:pPr>
+      <w:r>
+        <w:rPr>
+          <w:sz w:val="18"/>
+          <w:szCs w:val="18"/>
+        </w:rPr>
+        <w:tab/>
+      </w:r>
+      <w:r>
+        <w:rPr>
+          <w:sz w:val="18"/>
+          <w:szCs w:val="18"/>
+        </w:rPr>
+        <w:tab/>
+      </w:r>
+      <w:r>
+        <w:rPr>
+          <w:sz w:val="18"/>
+          <w:szCs w:val="18"/>
+        </w:rPr>
+        <w:tab/>
+      </w:r>
+      <w:r>
+        <w:rPr>
+          <w:sz w:val="18"/>
+          <w:szCs w:val="18"/>
+        </w:rPr>
+        <w:tab/>
+      </w:r>
+      <w:r>
+        <w:rPr>
+          <w:sz w:val="18"/>
+          <w:szCs w:val="18"/>
+        </w:rPr>
+        <w:tab/>
+      </w:r>
+      <w:r>
+        <w:rPr>
+          <w:sz w:val="18"/>
+          <w:szCs w:val="18"/>
+        </w:rPr>
+        <w:sym w:font="Wingdings" w:char="F0E0"/>
+      </w:r>
+      <w:r>
+        <w:rPr>
+          <w:rFonts w:ascii="Consolas" w:eastAsia="Times New Roman" w:hAnsi="Consolas" w:cs="Times New Roman"/>
+          <w:color w:val="DCDCAA"/>
+          <w:sz w:val="21"/>
+          <w:szCs w:val="21"/>
+        </w:rPr>
+        <w:t xml:space="preserve"> </w:t>
+      </w:r>
+      <w:proofErr w:type="spellStart"/>
+      <w:proofErr w:type="gramStart"/>
+      <w:r>
+        <w:rPr>
+          <w:sz w:val="18"/>
+          <w:szCs w:val="18"/>
+        </w:rPr>
+        <w:t>getMatchedPeakList</w:t>
+      </w:r>
+      <w:proofErr w:type="spellEnd"/>
+      <w:r>
+        <w:rPr>
+          <w:sz w:val="18"/>
+          <w:szCs w:val="18"/>
+        </w:rPr>
+        <w:t>(</w:t>
+      </w:r>
+      <w:proofErr w:type="gramEnd"/>
+      <w:r>
+        <w:rPr>
+          <w:sz w:val="18"/>
+          <w:szCs w:val="18"/>
+        </w:rPr>
+        <w:t>)</w:t>
+      </w:r>
+      <w:r>
+        <w:rPr>
+          <w:sz w:val="18"/>
+          <w:szCs w:val="18"/>
+        </w:rPr>
+        <w:t xml:space="preserve"> </w:t>
+      </w:r>
+      <w:r>
+        <w:rPr>
+          <w:sz w:val="18"/>
+          <w:szCs w:val="18"/>
+        </w:rPr>
+        <w:t>(matchedpeaks.js)</w:t>
+      </w:r>
+    </w:p>
+    <w:p>
+      <w:pPr>
+        <w:rPr>
+          <w:sz w:val="18"/>
+          <w:szCs w:val="18"/>
+        </w:rPr>
+      </w:pPr>
+      <w:r>
+        <w:rPr>
+          <w:sz w:val="18"/>
+          <w:szCs w:val="18"/>
+        </w:rPr>
+        <w:tab/>
+      </w:r>
+      <w:r>
+        <w:rPr>
+          <w:sz w:val="18"/>
+          <w:szCs w:val="18"/>
+        </w:rPr>
+        <w:tab/>
+      </w:r>
+      <w:r>
+        <w:rPr>
+          <w:sz w:val="18"/>
+          <w:szCs w:val="18"/>
+        </w:rPr>
+        <w:tab/>
+      </w:r>
+      <w:r>
+        <w:rPr>
+          <w:sz w:val="18"/>
+          <w:szCs w:val="18"/>
+        </w:rPr>
+        <w:tab/>
+      </w:r>
+      <w:r>
+        <w:rPr>
+          <w:sz w:val="18"/>
+          <w:szCs w:val="18"/>
+        </w:rPr>
+        <w:tab/>
+      </w:r>
+      <w:r>
+        <w:rPr>
+          <w:sz w:val="18"/>
+          <w:szCs w:val="18"/>
+        </w:rPr>
+        <w:sym w:font="Wingdings" w:char="F0E0"/>
+      </w:r>
+      <w:proofErr w:type="spellStart"/>
+      <w:proofErr w:type="gramStart"/>
+      <w:r>
+        <w:rPr>
+          <w:sz w:val="18"/>
+          <w:szCs w:val="18"/>
+        </w:rPr>
+        <w:t>getDistribution</w:t>
+      </w:r>
+      <w:proofErr w:type="spellEnd"/>
+      <w:r>
+        <w:rPr>
+          <w:sz w:val="18"/>
+          <w:szCs w:val="18"/>
+        </w:rPr>
+        <w:t>(</w:t>
+      </w:r>
+      <w:proofErr w:type="gramEnd"/>
+      <w:r>
+        <w:rPr>
+          <w:sz w:val="18"/>
+          <w:szCs w:val="18"/>
+        </w:rPr>
+        <w:t>) (</w:t>
+      </w:r>
+      <w:r>
+        <w:rPr>
+          <w:sz w:val="18"/>
+          <w:szCs w:val="18"/>
+        </w:rPr>
+        <w:t>matchedpeaks.js</w:t>
+      </w:r>
+      <w:r>
+        <w:rPr>
+          <w:sz w:val="18"/>
+          <w:szCs w:val="18"/>
+        </w:rPr>
+        <w:t>)</w:t>
+      </w:r>
+    </w:p>
+    <w:p>
+      <w:pPr>
+        <w:rPr>
+          <w:sz w:val="18"/>
+          <w:szCs w:val="18"/>
+        </w:rPr>
+      </w:pPr>
+      <w:r>
+        <w:rPr>
+          <w:sz w:val="18"/>
+          <w:szCs w:val="18"/>
+        </w:rPr>
+        <w:tab/>
+      </w:r>
+      <w:r>
+        <w:rPr>
+          <w:sz w:val="18"/>
+          <w:szCs w:val="18"/>
+        </w:rPr>
+        <w:tab/>
+      </w:r>
+      <w:r>
+        <w:rPr>
+          <w:sz w:val="18"/>
+          <w:szCs w:val="18"/>
+        </w:rPr>
+        <w:tab/>
+      </w:r>
+      <w:r>
+        <w:rPr>
+          <w:sz w:val="18"/>
+          <w:szCs w:val="18"/>
+        </w:rPr>
+        <w:tab/>
+      </w:r>
+      <w:r>
+        <w:rPr>
+          <w:sz w:val="18"/>
+          <w:szCs w:val="18"/>
+        </w:rPr>
+        <w:tab/>
+      </w:r>
+      <w:r>
+        <w:rPr>
+          <w:sz w:val="18"/>
+          <w:szCs w:val="18"/>
+        </w:rPr>
+        <w:sym w:font="Wingdings" w:char="F0E0"/>
+      </w:r>
+      <w:r>
+        <w:rPr>
+          <w:rFonts w:ascii="Consolas" w:eastAsia="Times New Roman" w:hAnsi="Consolas" w:cs="Times New Roman"/>
+          <w:color w:val="DCDCAA"/>
+          <w:sz w:val="21"/>
+          <w:szCs w:val="21"/>
+        </w:rPr>
+        <w:t xml:space="preserve"> </w:t>
+      </w:r>
+      <w:proofErr w:type="spellStart"/>
+      <w:proofErr w:type="gramStart"/>
+      <w:r>
+        <w:rPr>
+          <w:sz w:val="18"/>
+          <w:szCs w:val="18"/>
+        </w:rPr>
+        <w:t>generateCorrespondingGraph</w:t>
+      </w:r>
+      <w:proofErr w:type="spellEnd"/>
+      <w:r>
+        <w:rPr>
+          <w:sz w:val="18"/>
+          <w:szCs w:val="18"/>
+        </w:rPr>
+        <w:t>(</w:t>
+      </w:r>
+      <w:proofErr w:type="gramEnd"/>
+      <w:r>
+        <w:rPr>
+          <w:sz w:val="18"/>
+          <w:szCs w:val="18"/>
+        </w:rPr>
+        <w:t>) (</w:t>
+      </w:r>
+      <w:r>
+        <w:rPr>
+          <w:sz w:val="18"/>
+          <w:szCs w:val="18"/>
+        </w:rPr>
+        <w:t>addIonsToGraph</w:t>
+      </w:r>
+      <w:r>
+        <w:rPr>
+          <w:sz w:val="18"/>
+          <w:szCs w:val="18"/>
+        </w:rPr>
+        <w:t xml:space="preserve">.js) </w:t>
+      </w:r>
+    </w:p>
+    <w:p>
+      <w:pPr>
+        <w:rPr>
+          <w:sz w:val="18"/>
+          <w:szCs w:val="18"/>
+        </w:rPr>
+      </w:pPr>
+      <w:r>
+        <w:rPr>
+          <w:sz w:val="18"/>
+          <w:szCs w:val="18"/>
+        </w:rPr>
+        <w:tab/>
+      </w:r>
+      <w:r>
+        <w:rPr>
+          <w:sz w:val="18"/>
+          <w:szCs w:val="18"/>
+        </w:rPr>
+        <w:tab/>
+      </w:r>
+      <w:r>
+        <w:rPr>
+          <w:sz w:val="18"/>
+          <w:szCs w:val="18"/>
+        </w:rPr>
+        <w:tab/>
+      </w:r>
+      <w:r>
+        <w:rPr>
+          <w:sz w:val="18"/>
+          <w:szCs w:val="18"/>
+        </w:rPr>
+        <w:tab/>
+      </w:r>
+      <w:r>
+        <w:rPr>
+          <w:sz w:val="18"/>
+          <w:szCs w:val="18"/>
+        </w:rPr>
+        <w:tab/>
+      </w:r>
+      <w:r>
+        <w:rPr>
+          <w:sz w:val="18"/>
+          <w:szCs w:val="18"/>
+        </w:rPr>
+        <w:tab/>
+      </w:r>
+      <w:r>
+        <w:rPr>
+          <w:sz w:val="18"/>
+          <w:szCs w:val="18"/>
+        </w:rPr>
+        <w:sym w:font="Wingdings" w:char="F0E0"/>
+      </w:r>
+      <w:r>
+        <w:rPr>
+          <w:rFonts w:ascii="Consolas" w:eastAsia="Times New Roman" w:hAnsi="Consolas" w:cs="Times New Roman"/>
+          <w:color w:val="DCDCAA"/>
+          <w:sz w:val="21"/>
+          <w:szCs w:val="21"/>
+        </w:rPr>
+        <w:t xml:space="preserve"> </w:t>
+      </w:r>
+      <w:proofErr w:type="spellStart"/>
+      <w:proofErr w:type="gramStart"/>
+      <w:r>
+        <w:rPr>
+          <w:sz w:val="18"/>
+          <w:szCs w:val="18"/>
+        </w:rPr>
+        <w:t>addSpectrum</w:t>
+      </w:r>
+      <w:proofErr w:type="spellEnd"/>
+      <w:r>
+        <w:rPr>
+          <w:sz w:val="18"/>
+          <w:szCs w:val="18"/>
+        </w:rPr>
+        <w:t>(</w:t>
+      </w:r>
+      <w:proofErr w:type="gramEnd"/>
+      <w:r>
+        <w:rPr>
+          <w:sz w:val="18"/>
+          <w:szCs w:val="18"/>
+        </w:rPr>
+        <w:t>) (invokespectrum.js)</w:t>
+      </w:r>
+    </w:p>
+    <w:p>
+      <w:pPr>
+        <w:rPr>
+          <w:sz w:val="18"/>
+          <w:szCs w:val="18"/>
+        </w:rPr>
+      </w:pPr>
+    </w:p>
+    <w:p>
+      <w:pPr>
+        <w:rPr>
+          <w:b/>
+          <w:bCs/>
+          <w:sz w:val="18"/>
+          <w:szCs w:val="18"/>
+        </w:rPr>
+      </w:pPr>
+      <w:r>
+        <w:rPr>
+          <w:sz w:val="18"/>
+          <w:szCs w:val="18"/>
+        </w:rPr>
+        <w:t xml:space="preserve">The same series of execution takes place after adding a mass shift on an amino acid and clicking </w:t>
+      </w:r>
+      <w:r>
+        <w:rPr>
+          <w:b/>
+          <w:bCs/>
+          <w:sz w:val="18"/>
+          <w:szCs w:val="18"/>
+        </w:rPr>
+        <w:t>ok</w:t>
+      </w:r>
+      <w:r>
+        <w:rPr>
+          <w:b/>
+          <w:bCs/>
+          <w:sz w:val="18"/>
+          <w:szCs w:val="18"/>
+        </w:rPr>
+        <w:t xml:space="preserve"> </w:t>
+      </w:r>
+      <w:r>
+        <w:rPr>
+          <w:sz w:val="18"/>
+          <w:szCs w:val="18"/>
+        </w:rPr>
+        <w:t>but it is executed by invoking from</w:t>
+      </w:r>
+      <w:r>
+        <w:rPr>
+          <w:b/>
+          <w:bCs/>
+          <w:sz w:val="18"/>
+          <w:szCs w:val="18"/>
+        </w:rPr>
+        <w:t xml:space="preserve"> </w:t>
+      </w:r>
+      <w:proofErr w:type="spellStart"/>
+      <w:proofErr w:type="gramStart"/>
+      <w:r>
+        <w:rPr>
+          <w:b/>
+          <w:bCs/>
+          <w:sz w:val="18"/>
+          <w:szCs w:val="18"/>
+        </w:rPr>
+        <w:t>onClickSequenceOfExecutio</w:t>
+      </w:r>
+      <w:r>
+        <w:rPr>
+          <w:b/>
+          <w:bCs/>
+          <w:sz w:val="18"/>
+          <w:szCs w:val="18"/>
+        </w:rPr>
+        <w:t>n</w:t>
+      </w:r>
+      <w:proofErr w:type="spellEnd"/>
+      <w:r>
+        <w:rPr>
+          <w:b/>
+          <w:bCs/>
+          <w:sz w:val="18"/>
+          <w:szCs w:val="18"/>
+        </w:rPr>
+        <w:t>(</w:t>
+      </w:r>
+      <w:proofErr w:type="gramEnd"/>
+      <w:r>
+        <w:rPr>
+          <w:b/>
+          <w:bCs/>
+          <w:sz w:val="18"/>
+          <w:szCs w:val="18"/>
+        </w:rPr>
+        <w:t>)</w:t>
+      </w:r>
+      <w:r>
+        <w:rPr>
+          <w:sz w:val="18"/>
+          <w:szCs w:val="18"/>
+        </w:rPr>
+        <w:t>.</w:t>
+      </w:r>
+      <w:r>
+        <w:rPr>
+          <w:sz w:val="18"/>
+          <w:szCs w:val="18"/>
+        </w:rPr>
+        <w:t xml:space="preserve"> </w:t>
+      </w:r>
+    </w:p>
+    <w:p>
+      <w:pPr>
+        <w:rPr>
+          <w:sz w:val="18"/>
+          <w:szCs w:val="18"/>
+        </w:rPr>
+      </w:pPr>
+      <w:proofErr w:type="spellStart"/>
+      <w:r>
+        <w:rPr>
+          <w:b/>
+          <w:bCs/>
+          <w:sz w:val="28"/>
+          <w:szCs w:val="28"/>
+        </w:rPr>
+        <w:t>MonoMass</w:t>
+      </w:r>
+      <w:proofErr w:type="spellEnd"/>
+      <w:r>
+        <w:rPr>
+          <w:b/>
+          <w:bCs/>
+          <w:sz w:val="28"/>
+          <w:szCs w:val="28"/>
+        </w:rPr>
+        <w:t xml:space="preserve"> Graph:</w:t>
+      </w:r>
+      <w:r>
+        <w:rPr>
+          <w:b/>
+          <w:bCs/>
+          <w:sz w:val="28"/>
+          <w:szCs w:val="28"/>
+        </w:rPr>
+        <w:tab/>
+      </w:r>
+      <w:r>
+        <w:rPr>
+          <w:sz w:val="18"/>
+          <w:szCs w:val="18"/>
+        </w:rPr>
+        <w:tab/>
+      </w:r>
+      <w:r>
+        <w:rPr>
+          <w:sz w:val="18"/>
+          <w:szCs w:val="18"/>
+        </w:rPr>
+        <w:tab/>
+      </w:r>
+    </w:p>
+    <w:p>
+      <w:pPr>
+        <w:rPr>
+          <w:sz w:val="18"/>
+          <w:szCs w:val="18"/>
+        </w:rPr>
+      </w:pPr>
+      <w:r>
+        <w:rPr>
+          <w:sz w:val="18"/>
+          <w:szCs w:val="18"/>
+        </w:rPr>
+        <w:t xml:space="preserve">Mono Mass Graph execute all the above sequence </w:t>
+      </w:r>
+      <w:r>
+        <w:rPr>
+          <w:sz w:val="18"/>
+          <w:szCs w:val="18"/>
+        </w:rPr>
+        <w:t>along with</w:t>
+      </w:r>
+      <w:r>
+        <w:rPr>
+          <w:sz w:val="18"/>
+          <w:szCs w:val="18"/>
+        </w:rPr>
+        <w:t xml:space="preserve"> another </w:t>
+      </w:r>
+      <w:r>
+        <w:rPr>
+          <w:sz w:val="18"/>
+          <w:szCs w:val="18"/>
+        </w:rPr>
+        <w:t>function (</w:t>
+      </w:r>
+      <w:proofErr w:type="spellStart"/>
+      <w:proofErr w:type="gramStart"/>
+      <w:r>
+        <w:rPr>
+          <w:sz w:val="18"/>
+          <w:szCs w:val="18"/>
+        </w:rPr>
+        <w:t>generateMonoMassGraph</w:t>
+      </w:r>
+      <w:proofErr w:type="spellEnd"/>
+      <w:r>
+        <w:rPr>
+          <w:sz w:val="18"/>
+          <w:szCs w:val="18"/>
+        </w:rPr>
+        <w:t>(</w:t>
+      </w:r>
+      <w:proofErr w:type="gramEnd"/>
+      <w:r>
+        <w:rPr>
+          <w:sz w:val="18"/>
+          <w:szCs w:val="18"/>
+        </w:rPr>
+        <w:t>))</w:t>
+      </w:r>
+      <w:r>
+        <w:rPr>
+          <w:sz w:val="18"/>
+          <w:szCs w:val="18"/>
+        </w:rPr>
+        <w:t xml:space="preserve"> which generates the mono mass graph</w:t>
+      </w:r>
+      <w:r>
+        <w:rPr>
+          <w:sz w:val="18"/>
+          <w:szCs w:val="18"/>
+        </w:rPr>
+        <w:t>.</w:t>
+      </w:r>
+    </w:p>
+    <w:p>
+      <w:pPr>
+        <w:rPr>
+          <w:sz w:val="18"/>
+          <w:szCs w:val="18"/>
+        </w:rPr>
+      </w:pPr>
+      <w:proofErr w:type="spellStart"/>
+      <w:proofErr w:type="gramStart"/>
+      <w:r>
+        <w:rPr>
+          <w:sz w:val="18"/>
+          <w:szCs w:val="18"/>
+        </w:rPr>
+        <w:t>sequenceOfExecution</w:t>
+      </w:r>
+      <w:proofErr w:type="spellEnd"/>
+      <w:r>
+        <w:rPr>
+          <w:sz w:val="18"/>
+          <w:szCs w:val="18"/>
+        </w:rPr>
+        <w:t>(</w:t>
+      </w:r>
+      <w:proofErr w:type="gramEnd"/>
+      <w:r>
+        <w:rPr>
+          <w:sz w:val="18"/>
+          <w:szCs w:val="18"/>
+        </w:rPr>
+        <w:t xml:space="preserve">) (seqofexecution.js) </w:t>
+      </w:r>
+      <w:r>
+        <w:rPr>
+          <w:sz w:val="18"/>
+          <w:szCs w:val="18"/>
+        </w:rPr>
+        <w:tab/>
+      </w:r>
+      <w:r>
+        <w:rPr>
+          <w:sz w:val="18"/>
+          <w:szCs w:val="18"/>
+        </w:rPr>
+        <w:sym w:font="Wingdings" w:char="F0E0"/>
+      </w:r>
+      <w:r>
+        <w:rPr>
+          <w:sz w:val="18"/>
+          <w:szCs w:val="18"/>
+        </w:rPr>
+        <w:t xml:space="preserve"> </w:t>
+      </w:r>
+      <w:proofErr w:type="spellStart"/>
+      <w:r>
+        <w:rPr>
+          <w:sz w:val="18"/>
+          <w:szCs w:val="18"/>
+        </w:rPr>
+        <w:t>getMassListFromUI</w:t>
+      </w:r>
+      <w:proofErr w:type="spellEnd"/>
+      <w:r>
+        <w:rPr>
+          <w:sz w:val="18"/>
+          <w:szCs w:val="18"/>
+        </w:rPr>
+        <w:t>() (helper.js)</w:t>
+      </w:r>
+    </w:p>
+    <w:p>
+      <w:pPr>
+        <w:rPr>
+          <w:sz w:val="18"/>
+          <w:szCs w:val="18"/>
+        </w:rPr>
+      </w:pPr>
+      <w:r>
+        <w:rPr>
+          <w:sz w:val="18"/>
+          <w:szCs w:val="18"/>
+        </w:rPr>
+        <w:tab/>
+      </w:r>
+      <w:r>
+        <w:rPr>
+          <w:sz w:val="18"/>
+          <w:szCs w:val="18"/>
+        </w:rPr>
+        <w:tab/>
+      </w:r>
+      <w:r>
+        <w:rPr>
+          <w:sz w:val="18"/>
+          <w:szCs w:val="18"/>
+        </w:rPr>
+        <w:tab/>
+      </w:r>
+      <w:r>
+        <w:rPr>
+          <w:sz w:val="18"/>
+          <w:szCs w:val="18"/>
+        </w:rPr>
+        <w:tab/>
+      </w:r>
+      <w:r>
+        <w:rPr>
+          <w:sz w:val="18"/>
+          <w:szCs w:val="18"/>
+        </w:rPr>
+        <w:tab/>
+      </w:r>
+      <w:r>
+        <w:rPr>
+          <w:sz w:val="18"/>
+          <w:szCs w:val="18"/>
+        </w:rPr>
+        <w:sym w:font="Wingdings" w:char="F0E0"/>
+      </w:r>
+      <w:r>
+        <w:rPr>
+          <w:sz w:val="18"/>
+          <w:szCs w:val="18"/>
+        </w:rPr>
+        <w:t xml:space="preserve"> </w:t>
+      </w:r>
+      <w:proofErr w:type="spellStart"/>
+      <w:proofErr w:type="gramStart"/>
+      <w:r>
+        <w:rPr>
+          <w:sz w:val="18"/>
+          <w:szCs w:val="18"/>
+        </w:rPr>
+        <w:t>getSequenceFromUI</w:t>
+      </w:r>
+      <w:proofErr w:type="spellEnd"/>
+      <w:r>
+        <w:rPr>
+          <w:sz w:val="18"/>
+          <w:szCs w:val="18"/>
+        </w:rPr>
+        <w:t>(</w:t>
+      </w:r>
+      <w:proofErr w:type="gramEnd"/>
+      <w:r>
+        <w:rPr>
+          <w:sz w:val="18"/>
+          <w:szCs w:val="18"/>
+        </w:rPr>
+        <w:t>) (massshift.js)</w:t>
+      </w:r>
+    </w:p>
+    <w:p>
+      <w:pPr>
+        <w:rPr>
+          <w:sz w:val="18"/>
+          <w:szCs w:val="18"/>
+        </w:rPr>
+      </w:pPr>
+      <w:r>
+        <w:rPr>
+          <w:sz w:val="18"/>
+          <w:szCs w:val="18"/>
+        </w:rPr>
+        <w:tab/>
+      </w:r>
+      <w:r>
+        <w:rPr>
+          <w:sz w:val="18"/>
+          <w:szCs w:val="18"/>
+        </w:rPr>
+        <w:tab/>
+      </w:r>
+      <w:r>
+        <w:rPr>
+          <w:sz w:val="18"/>
+          <w:szCs w:val="18"/>
+        </w:rPr>
+        <w:tab/>
+      </w:r>
+      <w:r>
+        <w:rPr>
+          <w:sz w:val="18"/>
+          <w:szCs w:val="18"/>
+        </w:rPr>
+        <w:tab/>
+      </w:r>
+      <w:r>
+        <w:rPr>
+          <w:sz w:val="18"/>
+          <w:szCs w:val="18"/>
+        </w:rPr>
+        <w:tab/>
+      </w:r>
+      <w:r>
+        <w:rPr>
+          <w:sz w:val="18"/>
+          <w:szCs w:val="18"/>
+        </w:rPr>
+        <w:sym w:font="Wingdings" w:char="F0E0"/>
+      </w:r>
+      <w:r>
+        <w:rPr>
+          <w:sz w:val="18"/>
+          <w:szCs w:val="18"/>
+        </w:rPr>
+        <w:t xml:space="preserve"> </w:t>
+      </w:r>
+      <w:proofErr w:type="spellStart"/>
+      <w:proofErr w:type="gramStart"/>
+      <w:r>
+        <w:rPr>
+          <w:sz w:val="18"/>
+          <w:szCs w:val="18"/>
+        </w:rPr>
+        <w:t>getFixedMassList</w:t>
+      </w:r>
+      <w:proofErr w:type="spellEnd"/>
+      <w:r>
+        <w:rPr>
+          <w:sz w:val="18"/>
+          <w:szCs w:val="18"/>
+        </w:rPr>
+        <w:t>(</w:t>
+      </w:r>
+      <w:proofErr w:type="gramEnd"/>
+      <w:r>
+        <w:rPr>
+          <w:sz w:val="18"/>
+          <w:szCs w:val="18"/>
+        </w:rPr>
+        <w:t>) (massshift.js)</w:t>
+      </w:r>
+    </w:p>
+    <w:p>
+      <w:pPr>
+        <w:rPr>
+          <w:sz w:val="18"/>
+          <w:szCs w:val="18"/>
+        </w:rPr>
+      </w:pPr>
+      <w:r>
+        <w:rPr>
+          <w:sz w:val="18"/>
+          <w:szCs w:val="18"/>
+        </w:rPr>
+        <w:tab/>
+      </w:r>
+      <w:r>
+        <w:rPr>
+          <w:sz w:val="18"/>
+          <w:szCs w:val="18"/>
+        </w:rPr>
+        <w:tab/>
+      </w:r>
+      <w:r>
+        <w:rPr>
+          <w:sz w:val="18"/>
+          <w:szCs w:val="18"/>
+        </w:rPr>
+        <w:tab/>
+      </w:r>
+      <w:r>
+        <w:rPr>
+          <w:sz w:val="18"/>
+          <w:szCs w:val="18"/>
+        </w:rPr>
+        <w:tab/>
+      </w:r>
+      <w:r>
+        <w:rPr>
+          <w:sz w:val="18"/>
+          <w:szCs w:val="18"/>
+        </w:rPr>
+        <w:tab/>
+      </w:r>
+      <w:r>
+        <w:rPr>
+          <w:sz w:val="18"/>
+          <w:szCs w:val="18"/>
+        </w:rPr>
+        <w:sym w:font="Wingdings" w:char="F0E0"/>
+      </w:r>
+      <w:r>
+        <w:rPr>
+          <w:sz w:val="18"/>
+          <w:szCs w:val="18"/>
+        </w:rPr>
+        <w:t xml:space="preserve"> </w:t>
+      </w:r>
+      <w:proofErr w:type="spellStart"/>
+      <w:proofErr w:type="gramStart"/>
+      <w:r>
+        <w:rPr>
+          <w:sz w:val="18"/>
+          <w:szCs w:val="18"/>
+        </w:rPr>
+        <w:t>removeFixedMassList</w:t>
+      </w:r>
+      <w:proofErr w:type="spellEnd"/>
+      <w:r>
+        <w:rPr>
+          <w:sz w:val="18"/>
+          <w:szCs w:val="18"/>
+        </w:rPr>
+        <w:t>(</w:t>
+      </w:r>
+      <w:proofErr w:type="gramEnd"/>
+      <w:r>
+        <w:rPr>
+          <w:sz w:val="18"/>
+          <w:szCs w:val="18"/>
+        </w:rPr>
+        <w:t>) (massshift.js)</w:t>
+      </w:r>
+    </w:p>
+    <w:p>
+      <w:pPr>
+        <w:rPr>
+          <w:sz w:val="18"/>
+          <w:szCs w:val="18"/>
+        </w:rPr>
+      </w:pPr>
+      <w:r>
+        <w:rPr>
+          <w:sz w:val="18"/>
+          <w:szCs w:val="18"/>
+        </w:rPr>
+        <w:tab/>
+      </w:r>
+      <w:r>
+        <w:rPr>
+          <w:sz w:val="18"/>
+          <w:szCs w:val="18"/>
+        </w:rPr>
+        <w:tab/>
+      </w:r>
+      <w:r>
+        <w:rPr>
+          <w:sz w:val="18"/>
+          <w:szCs w:val="18"/>
+        </w:rPr>
+        <w:tab/>
+      </w:r>
+      <w:r>
+        <w:rPr>
+          <w:sz w:val="18"/>
+          <w:szCs w:val="18"/>
+        </w:rPr>
+        <w:tab/>
+      </w:r>
+      <w:r>
+        <w:rPr>
+          <w:sz w:val="18"/>
+          <w:szCs w:val="18"/>
+        </w:rPr>
+        <w:tab/>
+      </w:r>
+      <w:r>
+        <w:rPr>
+          <w:sz w:val="18"/>
+          <w:szCs w:val="18"/>
+        </w:rPr>
+        <w:sym w:font="Wingdings" w:char="F0E0"/>
+      </w:r>
+      <w:r>
+        <w:rPr>
+          <w:sz w:val="18"/>
+          <w:szCs w:val="18"/>
+        </w:rPr>
+        <w:t xml:space="preserve"> </w:t>
+      </w:r>
+      <w:proofErr w:type="spellStart"/>
+      <w:proofErr w:type="gramStart"/>
+      <w:r>
+        <w:rPr>
+          <w:sz w:val="18"/>
+          <w:szCs w:val="18"/>
+        </w:rPr>
+        <w:t>getCombinedMassShiftList</w:t>
+      </w:r>
+      <w:proofErr w:type="spellEnd"/>
+      <w:r>
+        <w:rPr>
+          <w:sz w:val="18"/>
+          <w:szCs w:val="18"/>
+        </w:rPr>
+        <w:t>(</w:t>
+      </w:r>
+      <w:proofErr w:type="gramEnd"/>
+      <w:r>
+        <w:rPr>
+          <w:sz w:val="18"/>
+          <w:szCs w:val="18"/>
+        </w:rPr>
+        <w:t>) (massshift.js)</w:t>
+      </w:r>
+    </w:p>
+    <w:p>
+      <w:pPr>
+        <w:rPr>
+          <w:sz w:val="18"/>
+          <w:szCs w:val="18"/>
+        </w:rPr>
+      </w:pPr>
+      <w:r>
+        <w:rPr>
+          <w:sz w:val="18"/>
+          <w:szCs w:val="18"/>
+        </w:rPr>
+        <w:tab/>
+      </w:r>
+      <w:r>
+        <w:rPr>
+          <w:sz w:val="18"/>
+          <w:szCs w:val="18"/>
+        </w:rPr>
+        <w:tab/>
+      </w:r>
+      <w:r>
+        <w:rPr>
+          <w:sz w:val="18"/>
+          <w:szCs w:val="18"/>
+        </w:rPr>
+        <w:tab/>
+      </w:r>
+      <w:r>
+        <w:rPr>
+          <w:sz w:val="18"/>
+          <w:szCs w:val="18"/>
+        </w:rPr>
+        <w:tab/>
+      </w:r>
+      <w:r>
+        <w:rPr>
+          <w:sz w:val="18"/>
+          <w:szCs w:val="18"/>
+        </w:rPr>
+        <w:tab/>
+      </w:r>
+      <w:r>
+        <w:rPr>
+          <w:sz w:val="18"/>
+          <w:szCs w:val="18"/>
+        </w:rPr>
+        <w:sym w:font="Wingdings" w:char="F0E0"/>
+      </w:r>
+      <w:proofErr w:type="spellStart"/>
+      <w:r>
+        <w:rPr>
+          <w:sz w:val="18"/>
+          <w:szCs w:val="18"/>
+        </w:rPr>
+        <w:t>getPeakListFromUI</w:t>
+      </w:r>
+      <w:proofErr w:type="spellEnd"/>
+      <w:proofErr w:type="gramStart"/>
+      <w:r>
+        <w:rPr>
+          <w:sz w:val="18"/>
+          <w:szCs w:val="18"/>
+        </w:rPr>
+        <w:t>()(</w:t>
+      </w:r>
+      <w:proofErr w:type="gramEnd"/>
+      <w:r>
+        <w:rPr>
+          <w:sz w:val="18"/>
+          <w:szCs w:val="18"/>
+        </w:rPr>
+        <w:t>helper.js)</w:t>
+      </w:r>
+    </w:p>
+    <w:p>
+      <w:pPr>
+        <w:rPr>
+          <w:sz w:val="18"/>
+          <w:szCs w:val="18"/>
+        </w:rPr>
+      </w:pPr>
+      <w:r>
+        <w:rPr>
+          <w:sz w:val="18"/>
+          <w:szCs w:val="18"/>
+        </w:rPr>
+        <w:tab/>
+      </w:r>
+      <w:r>
+        <w:rPr>
+          <w:sz w:val="18"/>
+          <w:szCs w:val="18"/>
+        </w:rPr>
+        <w:tab/>
+      </w:r>
+      <w:r>
+        <w:rPr>
+          <w:sz w:val="18"/>
+          <w:szCs w:val="18"/>
+        </w:rPr>
+        <w:tab/>
+      </w:r>
+      <w:r>
+        <w:rPr>
+          <w:sz w:val="18"/>
+          <w:szCs w:val="18"/>
+        </w:rPr>
+        <w:tab/>
+      </w:r>
+      <w:r>
+        <w:rPr>
+          <w:sz w:val="18"/>
+          <w:szCs w:val="18"/>
+        </w:rPr>
+        <w:tab/>
+      </w:r>
+      <w:r>
+        <w:rPr>
+          <w:sz w:val="18"/>
+          <w:szCs w:val="18"/>
+        </w:rPr>
+        <w:sym w:font="Wingdings" w:char="F0E0"/>
+      </w:r>
+      <w:proofErr w:type="spellStart"/>
+      <w:r>
+        <w:rPr>
+          <w:sz w:val="18"/>
+          <w:szCs w:val="18"/>
+        </w:rPr>
+        <w:t>getNterminusCheckedList</w:t>
+      </w:r>
+      <w:proofErr w:type="spellEnd"/>
+      <w:proofErr w:type="gramStart"/>
+      <w:r>
+        <w:rPr>
+          <w:sz w:val="18"/>
+          <w:szCs w:val="18"/>
+        </w:rPr>
+        <w:t>()(</w:t>
+      </w:r>
+      <w:proofErr w:type="gramEnd"/>
+      <w:r>
+        <w:rPr>
+          <w:sz w:val="18"/>
+          <w:szCs w:val="18"/>
+        </w:rPr>
+        <w:t>iontabledata.js)</w:t>
+      </w:r>
+    </w:p>
+    <w:p>
+      <w:pPr>
+        <w:rPr>
+          <w:sz w:val="18"/>
+          <w:szCs w:val="18"/>
+        </w:rPr>
+      </w:pPr>
+      <w:r>
+        <w:rPr>
+          <w:sz w:val="18"/>
+          <w:szCs w:val="18"/>
+        </w:rPr>
+        <w:tab/>
+      </w:r>
+      <w:r>
+        <w:rPr>
+          <w:sz w:val="18"/>
+          <w:szCs w:val="18"/>
+        </w:rPr>
+        <w:tab/>
+      </w:r>
+      <w:r>
+        <w:rPr>
+          <w:sz w:val="18"/>
+          <w:szCs w:val="18"/>
+        </w:rPr>
+        <w:tab/>
+      </w:r>
+      <w:r>
+        <w:rPr>
+          <w:sz w:val="18"/>
+          <w:szCs w:val="18"/>
+        </w:rPr>
+        <w:tab/>
+      </w:r>
+      <w:r>
+        <w:rPr>
+          <w:sz w:val="18"/>
+          <w:szCs w:val="18"/>
+        </w:rPr>
+        <w:tab/>
+      </w:r>
+      <w:r>
+        <w:rPr>
+          <w:sz w:val="18"/>
+          <w:szCs w:val="18"/>
+        </w:rPr>
+        <w:sym w:font="Wingdings" w:char="F0E0"/>
+      </w:r>
+      <w:proofErr w:type="spellStart"/>
+      <w:proofErr w:type="gramStart"/>
+      <w:r>
+        <w:rPr>
+          <w:sz w:val="18"/>
+          <w:szCs w:val="18"/>
+        </w:rPr>
+        <w:t>getPrefixMassList</w:t>
+      </w:r>
+      <w:proofErr w:type="spellEnd"/>
+      <w:r>
+        <w:rPr>
+          <w:sz w:val="18"/>
+          <w:szCs w:val="18"/>
+        </w:rPr>
+        <w:t>(</w:t>
+      </w:r>
+      <w:proofErr w:type="gramEnd"/>
+      <w:r>
+        <w:rPr>
+          <w:sz w:val="18"/>
+          <w:szCs w:val="18"/>
+        </w:rPr>
+        <w:t>) (calculateprefixandsuffixmass.js)</w:t>
+      </w:r>
+    </w:p>
+    <w:p>
+      <w:pPr>
+        <w:rPr>
+          <w:sz w:val="18"/>
+          <w:szCs w:val="18"/>
+        </w:rPr>
+      </w:pPr>
+      <w:r>
+        <w:rPr>
+          <w:sz w:val="18"/>
+          <w:szCs w:val="18"/>
+        </w:rPr>
+        <w:tab/>
+      </w:r>
+      <w:r>
+        <w:rPr>
+          <w:sz w:val="18"/>
+          <w:szCs w:val="18"/>
+        </w:rPr>
+        <w:tab/>
+      </w:r>
+      <w:r>
+        <w:rPr>
+          <w:sz w:val="18"/>
+          <w:szCs w:val="18"/>
+        </w:rPr>
+        <w:tab/>
+      </w:r>
+      <w:r>
+        <w:rPr>
+          <w:sz w:val="18"/>
+          <w:szCs w:val="18"/>
+        </w:rPr>
+        <w:tab/>
+      </w:r>
+      <w:r>
+        <w:rPr>
+          <w:sz w:val="18"/>
+          <w:szCs w:val="18"/>
+        </w:rPr>
+        <w:tab/>
+      </w:r>
+      <w:r>
+        <w:rPr>
+          <w:sz w:val="18"/>
+          <w:szCs w:val="18"/>
+        </w:rPr>
+        <w:sym w:font="Wingdings" w:char="F0E0"/>
+      </w:r>
+      <w:proofErr w:type="spellStart"/>
+      <w:proofErr w:type="gramStart"/>
+      <w:r>
+        <w:rPr>
+          <w:sz w:val="18"/>
+          <w:szCs w:val="18"/>
+        </w:rPr>
+        <w:t>getMatchedPeakList</w:t>
+      </w:r>
+      <w:proofErr w:type="spellEnd"/>
+      <w:r>
+        <w:rPr>
+          <w:sz w:val="18"/>
+          <w:szCs w:val="18"/>
+        </w:rPr>
+        <w:t>(</w:t>
+      </w:r>
+      <w:proofErr w:type="gramEnd"/>
+      <w:r>
+        <w:rPr>
+          <w:sz w:val="18"/>
+          <w:szCs w:val="18"/>
+        </w:rPr>
+        <w:t>) (matchedpeaks.js)</w:t>
+      </w:r>
+    </w:p>
+    <w:p>
+      <w:pPr>
+        <w:rPr>
+          <w:sz w:val="18"/>
+          <w:szCs w:val="18"/>
+        </w:rPr>
+      </w:pPr>
+      <w:r>
+        <w:rPr>
+          <w:sz w:val="18"/>
+          <w:szCs w:val="18"/>
+        </w:rPr>
+        <w:tab/>
+      </w:r>
+      <w:r>
+        <w:rPr>
+          <w:sz w:val="18"/>
+          <w:szCs w:val="18"/>
+        </w:rPr>
+        <w:tab/>
+      </w:r>
+      <w:r>
+        <w:rPr>
+          <w:sz w:val="18"/>
+          <w:szCs w:val="18"/>
+        </w:rPr>
+        <w:tab/>
+      </w:r>
+      <w:r>
+        <w:rPr>
+          <w:sz w:val="18"/>
+          <w:szCs w:val="18"/>
+        </w:rPr>
+        <w:tab/>
+      </w:r>
+      <w:r>
+        <w:rPr>
+          <w:sz w:val="18"/>
+          <w:szCs w:val="18"/>
+        </w:rPr>
+        <w:tab/>
+      </w:r>
+      <w:r>
+        <w:rPr>
+          <w:sz w:val="18"/>
+          <w:szCs w:val="18"/>
+        </w:rPr>
+        <w:sym w:font="Wingdings" w:char="F0E0"/>
+      </w:r>
+      <w:proofErr w:type="spellStart"/>
+      <w:proofErr w:type="gramStart"/>
+      <w:r>
+        <w:rPr>
+          <w:sz w:val="18"/>
+          <w:szCs w:val="18"/>
+        </w:rPr>
+        <w:t>getCterminusCheckedList</w:t>
+      </w:r>
+      <w:proofErr w:type="spellEnd"/>
+      <w:r>
+        <w:rPr>
+          <w:sz w:val="18"/>
+          <w:szCs w:val="18"/>
+        </w:rPr>
+        <w:t>(</w:t>
+      </w:r>
+      <w:proofErr w:type="gramEnd"/>
+      <w:r>
+        <w:rPr>
+          <w:sz w:val="18"/>
+          <w:szCs w:val="18"/>
+        </w:rPr>
+        <w:t>) (iontabledata.js)</w:t>
+      </w:r>
+    </w:p>
+    <w:p>
+      <w:pPr>
+        <w:rPr>
+          <w:sz w:val="18"/>
+          <w:szCs w:val="18"/>
+        </w:rPr>
+      </w:pPr>
+      <w:r>
+        <w:rPr>
+          <w:sz w:val="18"/>
+          <w:szCs w:val="18"/>
+        </w:rPr>
+        <w:tab/>
+      </w:r>
+      <w:r>
+        <w:rPr>
+          <w:sz w:val="18"/>
+          <w:szCs w:val="18"/>
+        </w:rPr>
+        <w:tab/>
+      </w:r>
+      <w:r>
+        <w:rPr>
+          <w:sz w:val="18"/>
+          <w:szCs w:val="18"/>
+        </w:rPr>
+        <w:tab/>
+      </w:r>
+      <w:r>
+        <w:rPr>
+          <w:sz w:val="18"/>
+          <w:szCs w:val="18"/>
+        </w:rPr>
+        <w:tab/>
+      </w:r>
+      <w:r>
+        <w:rPr>
+          <w:sz w:val="18"/>
+          <w:szCs w:val="18"/>
+        </w:rPr>
+        <w:tab/>
+      </w:r>
+      <w:r>
+        <w:rPr>
+          <w:sz w:val="18"/>
+          <w:szCs w:val="18"/>
+        </w:rPr>
+        <w:sym w:font="Wingdings" w:char="F0E0"/>
+      </w:r>
+      <w:r>
+        <w:rPr>
+          <w:sz w:val="18"/>
+          <w:szCs w:val="18"/>
+        </w:rPr>
+        <w:t xml:space="preserve"> </w:t>
+      </w:r>
+      <w:proofErr w:type="spellStart"/>
+      <w:proofErr w:type="gramStart"/>
+      <w:r>
+        <w:rPr>
+          <w:sz w:val="18"/>
+          <w:szCs w:val="18"/>
+        </w:rPr>
+        <w:t>getSuffixMassList</w:t>
+      </w:r>
+      <w:proofErr w:type="spellEnd"/>
+      <w:r>
+        <w:rPr>
+          <w:sz w:val="18"/>
+          <w:szCs w:val="18"/>
+        </w:rPr>
+        <w:t>(</w:t>
+      </w:r>
+      <w:proofErr w:type="gramEnd"/>
+      <w:r>
+        <w:rPr>
+          <w:sz w:val="18"/>
+          <w:szCs w:val="18"/>
+        </w:rPr>
+        <w:t>) (calculateprefixandsuffixmass.js)</w:t>
+      </w:r>
+    </w:p>
+    <w:p>
+      <w:pPr>
+        <w:rPr>
+          <w:sz w:val="18"/>
+          <w:szCs w:val="18"/>
+        </w:rPr>
+      </w:pPr>
+      <w:r>
+        <w:rPr>
+          <w:sz w:val="18"/>
+          <w:szCs w:val="18"/>
+        </w:rPr>
+        <w:tab/>
+      </w:r>
+      <w:r>
+        <w:rPr>
+          <w:sz w:val="18"/>
+          <w:szCs w:val="18"/>
+        </w:rPr>
+        <w:tab/>
+      </w:r>
+      <w:r>
+        <w:rPr>
+          <w:sz w:val="18"/>
+          <w:szCs w:val="18"/>
+        </w:rPr>
+        <w:tab/>
+      </w:r>
+      <w:r>
+        <w:rPr>
+          <w:sz w:val="18"/>
+          <w:szCs w:val="18"/>
+        </w:rPr>
+        <w:tab/>
+      </w:r>
+      <w:r>
+        <w:rPr>
+          <w:sz w:val="18"/>
+          <w:szCs w:val="18"/>
+        </w:rPr>
+        <w:tab/>
+      </w:r>
+      <w:r>
+        <w:rPr>
+          <w:sz w:val="18"/>
+          <w:szCs w:val="18"/>
+        </w:rPr>
+        <w:sym w:font="Wingdings" w:char="F0E0"/>
+      </w:r>
+      <w:r>
+        <w:rPr>
+          <w:sz w:val="18"/>
+          <w:szCs w:val="18"/>
+        </w:rPr>
+        <w:t xml:space="preserve"> </w:t>
+      </w:r>
+      <w:proofErr w:type="spellStart"/>
+      <w:proofErr w:type="gramStart"/>
+      <w:r>
+        <w:rPr>
+          <w:sz w:val="18"/>
+          <w:szCs w:val="18"/>
+        </w:rPr>
+        <w:t>getMatchedPeakList</w:t>
+      </w:r>
+      <w:proofErr w:type="spellEnd"/>
+      <w:r>
+        <w:rPr>
+          <w:sz w:val="18"/>
+          <w:szCs w:val="18"/>
+        </w:rPr>
+        <w:t>(</w:t>
+      </w:r>
+      <w:proofErr w:type="gramEnd"/>
+      <w:r>
+        <w:rPr>
+          <w:sz w:val="18"/>
+          <w:szCs w:val="18"/>
+        </w:rPr>
+        <w:t>) (matchedpeaks.js)</w:t>
+      </w:r>
+    </w:p>
+    <w:p>
+      <w:pPr>
+        <w:rPr>
+          <w:sz w:val="18"/>
+          <w:szCs w:val="18"/>
+        </w:rPr>
+      </w:pPr>
+      <w:r>
+        <w:rPr>
+          <w:sz w:val="18"/>
+          <w:szCs w:val="18"/>
+        </w:rPr>
+        <w:tab/>
+      </w:r>
+      <w:r>
+        <w:rPr>
+          <w:sz w:val="18"/>
+          <w:szCs w:val="18"/>
+        </w:rPr>
+        <w:tab/>
+      </w:r>
+      <w:r>
+        <w:rPr>
+          <w:sz w:val="18"/>
+          <w:szCs w:val="18"/>
+        </w:rPr>
+        <w:tab/>
+      </w:r>
+      <w:r>
+        <w:rPr>
+          <w:sz w:val="18"/>
+          <w:szCs w:val="18"/>
+        </w:rPr>
+        <w:tab/>
+      </w:r>
+      <w:r>
+        <w:rPr>
+          <w:sz w:val="18"/>
+          <w:szCs w:val="18"/>
+        </w:rPr>
+        <w:tab/>
+      </w:r>
+      <w:r>
+        <w:rPr>
+          <w:sz w:val="18"/>
+          <w:szCs w:val="18"/>
+        </w:rPr>
+        <w:sym w:font="Wingdings" w:char="F0E0"/>
+      </w:r>
+      <w:proofErr w:type="spellStart"/>
+      <w:proofErr w:type="gramStart"/>
+      <w:r>
+        <w:rPr>
+          <w:sz w:val="18"/>
+          <w:szCs w:val="18"/>
+        </w:rPr>
+        <w:t>getDistribution</w:t>
+      </w:r>
+      <w:proofErr w:type="spellEnd"/>
+      <w:r>
+        <w:rPr>
+          <w:sz w:val="18"/>
+          <w:szCs w:val="18"/>
+        </w:rPr>
+        <w:t>(</w:t>
+      </w:r>
+      <w:proofErr w:type="gramEnd"/>
+      <w:r>
+        <w:rPr>
+          <w:sz w:val="18"/>
+          <w:szCs w:val="18"/>
+        </w:rPr>
+        <w:t>) (matchedpeaks.js)</w:t>
+      </w:r>
+    </w:p>
+    <w:p>
+      <w:pPr>
+        <w:rPr>
+          <w:sz w:val="18"/>
+          <w:szCs w:val="18"/>
+        </w:rPr>
+      </w:pPr>
+      <w:r>
+        <w:rPr>
+          <w:sz w:val="18"/>
+          <w:szCs w:val="18"/>
+        </w:rPr>
+        <w:tab/>
+      </w:r>
+      <w:r>
+        <w:rPr>
+          <w:sz w:val="18"/>
+          <w:szCs w:val="18"/>
+        </w:rPr>
+        <w:tab/>
+      </w:r>
+      <w:r>
+        <w:rPr>
+          <w:sz w:val="18"/>
+          <w:szCs w:val="18"/>
+        </w:rPr>
+        <w:tab/>
+      </w:r>
+      <w:r>
+        <w:rPr>
+          <w:sz w:val="18"/>
+          <w:szCs w:val="18"/>
+        </w:rPr>
+        <w:tab/>
+      </w:r>
+      <w:r>
+        <w:rPr>
+          <w:sz w:val="18"/>
+          <w:szCs w:val="18"/>
+        </w:rPr>
+        <w:tab/>
+      </w:r>
+      <w:r>
+        <w:rPr>
+          <w:sz w:val="18"/>
+          <w:szCs w:val="18"/>
+        </w:rPr>
+        <w:sym w:font="Wingdings" w:char="F0E0"/>
+      </w:r>
+      <w:r>
+        <w:rPr>
+          <w:sz w:val="18"/>
+          <w:szCs w:val="18"/>
+        </w:rPr>
+        <w:t xml:space="preserve"> </w:t>
+      </w:r>
+      <w:proofErr w:type="spellStart"/>
+      <w:proofErr w:type="gramStart"/>
+      <w:r>
+        <w:rPr>
+          <w:sz w:val="18"/>
+          <w:szCs w:val="18"/>
+        </w:rPr>
+        <w:t>generateMonoMassGraph</w:t>
+      </w:r>
+      <w:proofErr w:type="spellEnd"/>
+      <w:r>
+        <w:rPr>
+          <w:sz w:val="18"/>
+          <w:szCs w:val="18"/>
+        </w:rPr>
+        <w:t>(</w:t>
+      </w:r>
+      <w:proofErr w:type="gramEnd"/>
+      <w:r>
+        <w:rPr>
+          <w:sz w:val="18"/>
+          <w:szCs w:val="18"/>
+        </w:rPr>
+        <w:t>) (</w:t>
+      </w:r>
+      <w:r>
+        <w:rPr>
+          <w:sz w:val="18"/>
+          <w:szCs w:val="18"/>
+        </w:rPr>
+        <w:t>addIonsToGraph</w:t>
+      </w:r>
+      <w:r>
+        <w:rPr>
+          <w:sz w:val="18"/>
+          <w:szCs w:val="18"/>
+        </w:rPr>
+        <w:t>.js)</w:t>
+      </w:r>
+    </w:p>
+    <w:p>
+      <w:pPr>
+        <w:rPr>
+          <w:sz w:val="18"/>
+          <w:szCs w:val="18"/>
+        </w:rPr>
+      </w:pPr>
+    </w:p>
+    <w:p>
+      <w:pPr>
+        <w:rPr>
+          <w:b/>
+          <w:bCs/>
+          <w:sz w:val="18"/>
+          <w:szCs w:val="18"/>
+        </w:rPr>
+      </w:pPr>
+      <w:r>
+        <w:rPr>
+          <w:sz w:val="18"/>
+          <w:szCs w:val="18"/>
+        </w:rPr>
+        <w:t xml:space="preserve">The same series of execution takes place after adding a mass shift on an amino acid and clicking </w:t>
+      </w:r>
+      <w:r>
+        <w:rPr>
+          <w:b/>
+          <w:bCs/>
+          <w:sz w:val="18"/>
+          <w:szCs w:val="18"/>
+        </w:rPr>
+        <w:t xml:space="preserve">ok </w:t>
+      </w:r>
+      <w:r>
+        <w:rPr>
+          <w:sz w:val="18"/>
+          <w:szCs w:val="18"/>
+        </w:rPr>
+        <w:t>but it is executed by invoking from</w:t>
+      </w:r>
+      <w:r>
+        <w:rPr>
+          <w:b/>
+          <w:bCs/>
+          <w:sz w:val="18"/>
+          <w:szCs w:val="18"/>
+        </w:rPr>
+        <w:t xml:space="preserve"> </w:t>
+      </w:r>
+      <w:proofErr w:type="spellStart"/>
+      <w:proofErr w:type="gramStart"/>
+      <w:r>
+        <w:rPr>
+          <w:b/>
+          <w:bCs/>
+          <w:sz w:val="18"/>
+          <w:szCs w:val="18"/>
+        </w:rPr>
+        <w:t>onClickSequenceOfExecution</w:t>
+      </w:r>
+      <w:proofErr w:type="spellEnd"/>
+      <w:r>
+        <w:rPr>
+          <w:b/>
+          <w:bCs/>
+          <w:sz w:val="18"/>
+          <w:szCs w:val="18"/>
+        </w:rPr>
+        <w:t>(</w:t>
+      </w:r>
+      <w:proofErr w:type="gramEnd"/>
+      <w:r>
+        <w:rPr>
+          <w:b/>
+          <w:bCs/>
+          <w:sz w:val="18"/>
+          <w:szCs w:val="18"/>
+        </w:rPr>
+        <w:t>)</w:t>
+      </w:r>
+      <w:r>
+        <w:rPr>
+          <w:sz w:val="18"/>
+          <w:szCs w:val="18"/>
+        </w:rPr>
+        <w:t xml:space="preserve">. </w:t>
+      </w:r>
+    </w:p>
+    <w:p>
+      <w:pPr>
+        <w:rPr>
+          <w:b/>
+          <w:bCs/>
+          <w:sz w:val="40"/>
+          <w:szCs w:val="40"/>
+        </w:rPr>
+      </w:pPr>
+      <w:proofErr w:type="spellStart"/>
+      <w:r>
+        <w:rPr>
+          <w:b/>
+          <w:bCs/>
+          <w:sz w:val="40"/>
+          <w:szCs w:val="40"/>
+        </w:rPr>
+        <w:t>MonoMass</w:t>
+      </w:r>
+      <w:proofErr w:type="spellEnd"/>
+      <w:r>
+        <w:rPr>
+          <w:b/>
+          <w:bCs/>
+          <w:sz w:val="40"/>
+          <w:szCs w:val="40"/>
+        </w:rPr>
+        <w:t xml:space="preserve"> Table and Theoretical mass Table:</w:t>
+      </w:r>
+    </w:p>
+    <w:p>
+      <w:pPr>
+        <w:rPr>
+          <w:sz w:val="18"/>
+          <w:szCs w:val="18"/>
+        </w:rPr>
+      </w:pPr>
+    </w:p>
+    <w:p>
+      <w:pPr>
+        <w:rPr>
+          <w:sz w:val="18"/>
+          <w:szCs w:val="18"/>
+        </w:rPr>
+      </w:pPr>
+    </w:p>
+    <w:p>
+      <w:pPr>
+        <w:rPr>
+          <w:sz w:val="18"/>
+          <w:szCs w:val="18"/>
+        </w:rPr>
+      </w:pPr>
+    </w:p>
+    <w:p>
+      <w:pPr>
+        <w:rPr>
+          <w:sz w:val="18"/>
+          <w:szCs w:val="18"/>
+        </w:rPr>
+      </w:pPr>
+    </w:p>
+    <w:p>
+      <w:pPr>
+        <w:rPr>
+          <w:sz w:val="18"/>
+          <w:szCs w:val="18"/>
+        </w:rPr>
+      </w:pPr>
+      <w:r>
+        <w:rPr>
+          <w:sz w:val="18"/>
+          <w:szCs w:val="18"/>
+        </w:rPr>
+        <w:tab/>
+      </w:r>
+      <w:r>
+        <w:rPr>
+          <w:sz w:val="18"/>
+          <w:szCs w:val="18"/>
+        </w:rPr>
+        <w:tab/>
+      </w:r>
+      <w:r>
+        <w:rPr>
+          <w:sz w:val="18"/>
+          <w:szCs w:val="18"/>
+        </w:rPr>
+        <w:tab/>
+      </w:r>
+      <w:r>
+        <w:rPr>
+          <w:sz w:val="18"/>
+          <w:szCs w:val="18"/>
+        </w:rPr>
+        <w:tab/>
+      </w:r>
+      <w:r>
+        <w:rPr>
+          <w:sz w:val="18"/>
+          <w:szCs w:val="18"/>
+        </w:rPr>
+        <w:tab/>
+      </w:r>
+      <w:r>
+        <w:rPr>
+          <w:sz w:val="18"/>
+          <w:szCs w:val="18"/>
+        </w:rPr>
+        <w:tab/>
+      </w:r>
+      <w:r>
+        <w:rPr>
+          <w:sz w:val="18"/>
+          <w:szCs w:val="18"/>
+        </w:rPr>
+        <w:tab/>
+      </w:r>
+      <w:r>
+        <w:rPr>
+          <w:sz w:val="18"/>
+          <w:szCs w:val="18"/>
+        </w:rPr>
+        <w:tab/>
+      </w:r>
     </w:p>
     <w:p>
       <w:pPr>
@@ -3570,6 +6634,230 @@
 <file path=word/numbering.xml><?xml version="1.0" encoding="utf-8"?>
 <w:numbering xmlns:wpc="http://schemas.microsoft.com/office/word/2010/wordprocessingCanvas" xmlns:cx="http://schemas.microsoft.com/office/drawing/2014/chartex" xmlns:cx1="http://schemas.microsoft.com/office/drawing/2015/9/8/chartex" xmlns:cx2="http://schemas.microsoft.com/office/drawing/2015/10/21/chartex" xmlns:cx3="http://schemas.microsoft.com/office/drawing/2016/5/9/chartex" xmlns:cx4="http://schemas.microsoft.com/office/drawing/2016/5/10/chartex" xmlns:cx5="http://schemas.microsoft.com/office/drawing/2016/5/11/chartex" xmlns:cx6="http://schemas.microsoft.com/office/drawing/2016/5/12/chartex" xmlns:cx7="http://schemas.microsoft.com/office/drawing/2016/5/13/chartex" xmlns:cx8="http://schemas.microsoft.com/office/drawing/2016/5/14/chartex" xmlns:mc="http://schemas.openxmlformats.org/markup-compatibility/2006" xmlns:aink="http://schemas.microsoft.com/office/drawing/2016/ink" xmlns:am3d="http://schemas.microsoft.com/office/drawing/2017/model3d" xmlns:o="urn:schemas-microsoft-com:office:office" xmlns:r="http://schemas.openxmlformats.org/officeDocument/2006/relationships" xmlns:m="http://schemas.openxmlformats.org/officeDocument/2006/math" xmlns:v="urn:schemas-microsoft-com:vml" xmlns:wp14="http://schemas.microsoft.com/office/word/2010/wordprocessingDrawing" xmlns:wp="http://schemas.openxmlformats.org/drawingml/2006/wordprocessingDrawing" xmlns:w10="urn:schemas-microsoft-com:office:word" xmlns:w="http://schemas.openxmlformats.org/wordprocessingml/2006/main" xmlns:w14="http://schemas.microsoft.com/office/word/2010/wordml" xmlns:w15="http://schemas.microsoft.com/office/word/2012/wordml" xmlns:w16cex="http://schemas.microsoft.com/office/word/2018/wordml/cex" xmlns:w16cid="http://schemas.microsoft.com/office/word/2016/wordml/cid" xmlns:w16="http://schemas.microsoft.com/office/word/2018/wordml" xmlns:w16se="http://schemas.microsoft.com/office/word/2015/wordml/symex" xmlns:wpg="http://schemas.microsoft.com/office/word/2010/wordprocessingGroup" xmlns:wpi="http://schemas.microsoft.com/office/word/2010/wordprocessingInk" xmlns:wne="http://schemas.microsoft.com/office/word/2006/wordml" xmlns:wps="http://schemas.microsoft.com/office/word/2010/wordprocessingShape" mc:Ignorable="w14 w15 w16se w16cid w16 w16cex wp14">
   <w:abstractNum w:abstractNumId="0" w15:restartNumberingAfterBreak="0">
+    <w:nsid w:val="0AA20766"/>
+    <w:multiLevelType w:val="hybridMultilevel"/>
+    <w:tmpl w:val="9A0A0286"/>
+    <w:lvl w:ilvl="0" w:tplc="454CE79A">
+      <w:numFmt w:val="bullet"/>
+      <w:lvlText w:val=""/>
+      <w:lvlJc w:val="left"/>
+      <w:pPr>
+        <w:ind w:left="3960" w:hanging="360"/>
+      </w:pPr>
+      <w:rPr>
+        <w:rFonts w:ascii="Wingdings" w:eastAsiaTheme="minorHAnsi" w:hAnsi="Wingdings" w:cstheme="minorBidi" w:hint="default"/>
+      </w:rPr>
+    </w:lvl>
+    <w:lvl w:ilvl="1" w:tplc="04090003" w:tentative="1">
+      <w:start w:val="1"/>
+      <w:numFmt w:val="bullet"/>
+      <w:lvlText w:val="o"/>
+      <w:lvlJc w:val="left"/>
+      <w:pPr>
+        <w:ind w:left="4680" w:hanging="360"/>
+      </w:pPr>
+      <w:rPr>
+        <w:rFonts w:ascii="Courier New" w:hAnsi="Courier New" w:cs="Courier New" w:hint="default"/>
+      </w:rPr>
+    </w:lvl>
+    <w:lvl w:ilvl="2" w:tplc="04090005" w:tentative="1">
+      <w:start w:val="1"/>
+      <w:numFmt w:val="bullet"/>
+      <w:lvlText w:val=""/>
+      <w:lvlJc w:val="left"/>
+      <w:pPr>
+        <w:ind w:left="5400" w:hanging="360"/>
+      </w:pPr>
+      <w:rPr>
+        <w:rFonts w:ascii="Wingdings" w:hAnsi="Wingdings" w:hint="default"/>
+      </w:rPr>
+    </w:lvl>
+    <w:lvl w:ilvl="3" w:tplc="04090001" w:tentative="1">
+      <w:start w:val="1"/>
+      <w:numFmt w:val="bullet"/>
+      <w:lvlText w:val=""/>
+      <w:lvlJc w:val="left"/>
+      <w:pPr>
+        <w:ind w:left="6120" w:hanging="360"/>
+      </w:pPr>
+      <w:rPr>
+        <w:rFonts w:ascii="Symbol" w:hAnsi="Symbol" w:hint="default"/>
+      </w:rPr>
+    </w:lvl>
+    <w:lvl w:ilvl="4" w:tplc="04090003" w:tentative="1">
+      <w:start w:val="1"/>
+      <w:numFmt w:val="bullet"/>
+      <w:lvlText w:val="o"/>
+      <w:lvlJc w:val="left"/>
+      <w:pPr>
+        <w:ind w:left="6840" w:hanging="360"/>
+      </w:pPr>
+      <w:rPr>
+        <w:rFonts w:ascii="Courier New" w:hAnsi="Courier New" w:cs="Courier New" w:hint="default"/>
+      </w:rPr>
+    </w:lvl>
+    <w:lvl w:ilvl="5" w:tplc="04090005" w:tentative="1">
+      <w:start w:val="1"/>
+      <w:numFmt w:val="bullet"/>
+      <w:lvlText w:val=""/>
+      <w:lvlJc w:val="left"/>
+      <w:pPr>
+        <w:ind w:left="7560" w:hanging="360"/>
+      </w:pPr>
+      <w:rPr>
+        <w:rFonts w:ascii="Wingdings" w:hAnsi="Wingdings" w:hint="default"/>
+      </w:rPr>
+    </w:lvl>
+    <w:lvl w:ilvl="6" w:tplc="04090001" w:tentative="1">
+      <w:start w:val="1"/>
+      <w:numFmt w:val="bullet"/>
+      <w:lvlText w:val=""/>
+      <w:lvlJc w:val="left"/>
+      <w:pPr>
+        <w:ind w:left="8280" w:hanging="360"/>
+      </w:pPr>
+      <w:rPr>
+        <w:rFonts w:ascii="Symbol" w:hAnsi="Symbol" w:hint="default"/>
+      </w:rPr>
+    </w:lvl>
+    <w:lvl w:ilvl="7" w:tplc="04090003" w:tentative="1">
+      <w:start w:val="1"/>
+      <w:numFmt w:val="bullet"/>
+      <w:lvlText w:val="o"/>
+      <w:lvlJc w:val="left"/>
+      <w:pPr>
+        <w:ind w:left="9000" w:hanging="360"/>
+      </w:pPr>
+      <w:rPr>
+        <w:rFonts w:ascii="Courier New" w:hAnsi="Courier New" w:cs="Courier New" w:hint="default"/>
+      </w:rPr>
+    </w:lvl>
+    <w:lvl w:ilvl="8" w:tplc="04090005" w:tentative="1">
+      <w:start w:val="1"/>
+      <w:numFmt w:val="bullet"/>
+      <w:lvlText w:val=""/>
+      <w:lvlJc w:val="left"/>
+      <w:pPr>
+        <w:ind w:left="9720" w:hanging="360"/>
+      </w:pPr>
+      <w:rPr>
+        <w:rFonts w:ascii="Wingdings" w:hAnsi="Wingdings" w:hint="default"/>
+      </w:rPr>
+    </w:lvl>
+  </w:abstractNum>
+  <w:abstractNum w:abstractNumId="1" w15:restartNumberingAfterBreak="0">
+    <w:nsid w:val="256C5A8B"/>
+    <w:multiLevelType w:val="hybridMultilevel"/>
+    <w:tmpl w:val="C4BCF5E0"/>
+    <w:lvl w:ilvl="0" w:tplc="03065CF6">
+      <w:numFmt w:val="bullet"/>
+      <w:lvlText w:val=""/>
+      <w:lvlJc w:val="left"/>
+      <w:pPr>
+        <w:ind w:left="3960" w:hanging="360"/>
+      </w:pPr>
+      <w:rPr>
+        <w:rFonts w:ascii="Wingdings" w:eastAsiaTheme="minorHAnsi" w:hAnsi="Wingdings" w:cstheme="minorBidi" w:hint="default"/>
+      </w:rPr>
+    </w:lvl>
+    <w:lvl w:ilvl="1" w:tplc="04090003" w:tentative="1">
+      <w:start w:val="1"/>
+      <w:numFmt w:val="bullet"/>
+      <w:lvlText w:val="o"/>
+      <w:lvlJc w:val="left"/>
+      <w:pPr>
+        <w:ind w:left="4680" w:hanging="360"/>
+      </w:pPr>
+      <w:rPr>
+        <w:rFonts w:ascii="Courier New" w:hAnsi="Courier New" w:cs="Courier New" w:hint="default"/>
+      </w:rPr>
+    </w:lvl>
+    <w:lvl w:ilvl="2" w:tplc="04090005" w:tentative="1">
+      <w:start w:val="1"/>
+      <w:numFmt w:val="bullet"/>
+      <w:lvlText w:val=""/>
+      <w:lvlJc w:val="left"/>
+      <w:pPr>
+        <w:ind w:left="5400" w:hanging="360"/>
+      </w:pPr>
+      <w:rPr>
+        <w:rFonts w:ascii="Wingdings" w:hAnsi="Wingdings" w:hint="default"/>
+      </w:rPr>
+    </w:lvl>
+    <w:lvl w:ilvl="3" w:tplc="04090001" w:tentative="1">
+      <w:start w:val="1"/>
+      <w:numFmt w:val="bullet"/>
+      <w:lvlText w:val=""/>
+      <w:lvlJc w:val="left"/>
+      <w:pPr>
+        <w:ind w:left="6120" w:hanging="360"/>
+      </w:pPr>
+      <w:rPr>
+        <w:rFonts w:ascii="Symbol" w:hAnsi="Symbol" w:hint="default"/>
+      </w:rPr>
+    </w:lvl>
+    <w:lvl w:ilvl="4" w:tplc="04090003" w:tentative="1">
+      <w:start w:val="1"/>
+      <w:numFmt w:val="bullet"/>
+      <w:lvlText w:val="o"/>
+      <w:lvlJc w:val="left"/>
+      <w:pPr>
+        <w:ind w:left="6840" w:hanging="360"/>
+      </w:pPr>
+      <w:rPr>
+        <w:rFonts w:ascii="Courier New" w:hAnsi="Courier New" w:cs="Courier New" w:hint="default"/>
+      </w:rPr>
+    </w:lvl>
+    <w:lvl w:ilvl="5" w:tplc="04090005" w:tentative="1">
+      <w:start w:val="1"/>
+      <w:numFmt w:val="bullet"/>
+      <w:lvlText w:val=""/>
+      <w:lvlJc w:val="left"/>
+      <w:pPr>
+        <w:ind w:left="7560" w:hanging="360"/>
+      </w:pPr>
+      <w:rPr>
+        <w:rFonts w:ascii="Wingdings" w:hAnsi="Wingdings" w:hint="default"/>
+      </w:rPr>
+    </w:lvl>
+    <w:lvl w:ilvl="6" w:tplc="04090001" w:tentative="1">
+      <w:start w:val="1"/>
+      <w:numFmt w:val="bullet"/>
+      <w:lvlText w:val=""/>
+      <w:lvlJc w:val="left"/>
+      <w:pPr>
+        <w:ind w:left="8280" w:hanging="360"/>
+      </w:pPr>
+      <w:rPr>
+        <w:rFonts w:ascii="Symbol" w:hAnsi="Symbol" w:hint="default"/>
+      </w:rPr>
+    </w:lvl>
+    <w:lvl w:ilvl="7" w:tplc="04090003" w:tentative="1">
+      <w:start w:val="1"/>
+      <w:numFmt w:val="bullet"/>
+      <w:lvlText w:val="o"/>
+      <w:lvlJc w:val="left"/>
+      <w:pPr>
+        <w:ind w:left="9000" w:hanging="360"/>
+      </w:pPr>
+      <w:rPr>
+        <w:rFonts w:ascii="Courier New" w:hAnsi="Courier New" w:cs="Courier New" w:hint="default"/>
+      </w:rPr>
+    </w:lvl>
+    <w:lvl w:ilvl="8" w:tplc="04090005" w:tentative="1">
+      <w:start w:val="1"/>
+      <w:numFmt w:val="bullet"/>
+      <w:lvlText w:val=""/>
+      <w:lvlJc w:val="left"/>
+      <w:pPr>
+        <w:ind w:left="9720" w:hanging="360"/>
+      </w:pPr>
+      <w:rPr>
+        <w:rFonts w:ascii="Wingdings" w:hAnsi="Wingdings" w:hint="default"/>
+      </w:rPr>
+    </w:lvl>
+  </w:abstractNum>
+  <w:abstractNum w:abstractNumId="2" w15:restartNumberingAfterBreak="0">
     <w:nsid w:val="58736A70"/>
     <w:multiLevelType w:val="hybridMultilevel"/>
     <w:tmpl w:val="4686DFE6"/>
@@ -3682,7 +6970,7 @@
       </w:rPr>
     </w:lvl>
   </w:abstractNum>
-  <w:abstractNum w:abstractNumId="1" w15:restartNumberingAfterBreak="0">
+  <w:abstractNum w:abstractNumId="3" w15:restartNumberingAfterBreak="0">
     <w:nsid w:val="5DB36198"/>
     <w:multiLevelType w:val="hybridMultilevel"/>
     <w:tmpl w:val="4BBCD2B8"/>
@@ -3794,11 +7082,247 @@
       </w:rPr>
     </w:lvl>
   </w:abstractNum>
+  <w:abstractNum w:abstractNumId="4" w15:restartNumberingAfterBreak="0">
+    <w:nsid w:val="79C13519"/>
+    <w:multiLevelType w:val="hybridMultilevel"/>
+    <w:tmpl w:val="F63266D0"/>
+    <w:lvl w:ilvl="0" w:tplc="2F44AF92">
+      <w:numFmt w:val="bullet"/>
+      <w:lvlText w:val=""/>
+      <w:lvlJc w:val="left"/>
+      <w:pPr>
+        <w:ind w:left="3960" w:hanging="360"/>
+      </w:pPr>
+      <w:rPr>
+        <w:rFonts w:ascii="Wingdings" w:eastAsiaTheme="minorHAnsi" w:hAnsi="Wingdings" w:cstheme="minorBidi" w:hint="default"/>
+      </w:rPr>
+    </w:lvl>
+    <w:lvl w:ilvl="1" w:tplc="04090003" w:tentative="1">
+      <w:start w:val="1"/>
+      <w:numFmt w:val="bullet"/>
+      <w:lvlText w:val="o"/>
+      <w:lvlJc w:val="left"/>
+      <w:pPr>
+        <w:ind w:left="4680" w:hanging="360"/>
+      </w:pPr>
+      <w:rPr>
+        <w:rFonts w:ascii="Courier New" w:hAnsi="Courier New" w:cs="Courier New" w:hint="default"/>
+      </w:rPr>
+    </w:lvl>
+    <w:lvl w:ilvl="2" w:tplc="04090005" w:tentative="1">
+      <w:start w:val="1"/>
+      <w:numFmt w:val="bullet"/>
+      <w:lvlText w:val=""/>
+      <w:lvlJc w:val="left"/>
+      <w:pPr>
+        <w:ind w:left="5400" w:hanging="360"/>
+      </w:pPr>
+      <w:rPr>
+        <w:rFonts w:ascii="Wingdings" w:hAnsi="Wingdings" w:hint="default"/>
+      </w:rPr>
+    </w:lvl>
+    <w:lvl w:ilvl="3" w:tplc="04090001" w:tentative="1">
+      <w:start w:val="1"/>
+      <w:numFmt w:val="bullet"/>
+      <w:lvlText w:val=""/>
+      <w:lvlJc w:val="left"/>
+      <w:pPr>
+        <w:ind w:left="6120" w:hanging="360"/>
+      </w:pPr>
+      <w:rPr>
+        <w:rFonts w:ascii="Symbol" w:hAnsi="Symbol" w:hint="default"/>
+      </w:rPr>
+    </w:lvl>
+    <w:lvl w:ilvl="4" w:tplc="04090003" w:tentative="1">
+      <w:start w:val="1"/>
+      <w:numFmt w:val="bullet"/>
+      <w:lvlText w:val="o"/>
+      <w:lvlJc w:val="left"/>
+      <w:pPr>
+        <w:ind w:left="6840" w:hanging="360"/>
+      </w:pPr>
+      <w:rPr>
+        <w:rFonts w:ascii="Courier New" w:hAnsi="Courier New" w:cs="Courier New" w:hint="default"/>
+      </w:rPr>
+    </w:lvl>
+    <w:lvl w:ilvl="5" w:tplc="04090005" w:tentative="1">
+      <w:start w:val="1"/>
+      <w:numFmt w:val="bullet"/>
+      <w:lvlText w:val=""/>
+      <w:lvlJc w:val="left"/>
+      <w:pPr>
+        <w:ind w:left="7560" w:hanging="360"/>
+      </w:pPr>
+      <w:rPr>
+        <w:rFonts w:ascii="Wingdings" w:hAnsi="Wingdings" w:hint="default"/>
+      </w:rPr>
+    </w:lvl>
+    <w:lvl w:ilvl="6" w:tplc="04090001" w:tentative="1">
+      <w:start w:val="1"/>
+      <w:numFmt w:val="bullet"/>
+      <w:lvlText w:val=""/>
+      <w:lvlJc w:val="left"/>
+      <w:pPr>
+        <w:ind w:left="8280" w:hanging="360"/>
+      </w:pPr>
+      <w:rPr>
+        <w:rFonts w:ascii="Symbol" w:hAnsi="Symbol" w:hint="default"/>
+      </w:rPr>
+    </w:lvl>
+    <w:lvl w:ilvl="7" w:tplc="04090003" w:tentative="1">
+      <w:start w:val="1"/>
+      <w:numFmt w:val="bullet"/>
+      <w:lvlText w:val="o"/>
+      <w:lvlJc w:val="left"/>
+      <w:pPr>
+        <w:ind w:left="9000" w:hanging="360"/>
+      </w:pPr>
+      <w:rPr>
+        <w:rFonts w:ascii="Courier New" w:hAnsi="Courier New" w:cs="Courier New" w:hint="default"/>
+      </w:rPr>
+    </w:lvl>
+    <w:lvl w:ilvl="8" w:tplc="04090005" w:tentative="1">
+      <w:start w:val="1"/>
+      <w:numFmt w:val="bullet"/>
+      <w:lvlText w:val=""/>
+      <w:lvlJc w:val="left"/>
+      <w:pPr>
+        <w:ind w:left="9720" w:hanging="360"/>
+      </w:pPr>
+      <w:rPr>
+        <w:rFonts w:ascii="Wingdings" w:hAnsi="Wingdings" w:hint="default"/>
+      </w:rPr>
+    </w:lvl>
+  </w:abstractNum>
+  <w:abstractNum w:abstractNumId="5" w15:restartNumberingAfterBreak="0">
+    <w:nsid w:val="7C081075"/>
+    <w:multiLevelType w:val="hybridMultilevel"/>
+    <w:tmpl w:val="1B480656"/>
+    <w:lvl w:ilvl="0" w:tplc="928A1E26">
+      <w:numFmt w:val="bullet"/>
+      <w:lvlText w:val=""/>
+      <w:lvlJc w:val="left"/>
+      <w:pPr>
+        <w:ind w:left="3960" w:hanging="360"/>
+      </w:pPr>
+      <w:rPr>
+        <w:rFonts w:ascii="Wingdings" w:eastAsiaTheme="minorHAnsi" w:hAnsi="Wingdings" w:cstheme="minorBidi" w:hint="default"/>
+      </w:rPr>
+    </w:lvl>
+    <w:lvl w:ilvl="1" w:tplc="04090003" w:tentative="1">
+      <w:start w:val="1"/>
+      <w:numFmt w:val="bullet"/>
+      <w:lvlText w:val="o"/>
+      <w:lvlJc w:val="left"/>
+      <w:pPr>
+        <w:ind w:left="4680" w:hanging="360"/>
+      </w:pPr>
+      <w:rPr>
+        <w:rFonts w:ascii="Courier New" w:hAnsi="Courier New" w:cs="Courier New" w:hint="default"/>
+      </w:rPr>
+    </w:lvl>
+    <w:lvl w:ilvl="2" w:tplc="04090005" w:tentative="1">
+      <w:start w:val="1"/>
+      <w:numFmt w:val="bullet"/>
+      <w:lvlText w:val=""/>
+      <w:lvlJc w:val="left"/>
+      <w:pPr>
+        <w:ind w:left="5400" w:hanging="360"/>
+      </w:pPr>
+      <w:rPr>
+        <w:rFonts w:ascii="Wingdings" w:hAnsi="Wingdings" w:hint="default"/>
+      </w:rPr>
+    </w:lvl>
+    <w:lvl w:ilvl="3" w:tplc="04090001" w:tentative="1">
+      <w:start w:val="1"/>
+      <w:numFmt w:val="bullet"/>
+      <w:lvlText w:val=""/>
+      <w:lvlJc w:val="left"/>
+      <w:pPr>
+        <w:ind w:left="6120" w:hanging="360"/>
+      </w:pPr>
+      <w:rPr>
+        <w:rFonts w:ascii="Symbol" w:hAnsi="Symbol" w:hint="default"/>
+      </w:rPr>
+    </w:lvl>
+    <w:lvl w:ilvl="4" w:tplc="04090003" w:tentative="1">
+      <w:start w:val="1"/>
+      <w:numFmt w:val="bullet"/>
+      <w:lvlText w:val="o"/>
+      <w:lvlJc w:val="left"/>
+      <w:pPr>
+        <w:ind w:left="6840" w:hanging="360"/>
+      </w:pPr>
+      <w:rPr>
+        <w:rFonts w:ascii="Courier New" w:hAnsi="Courier New" w:cs="Courier New" w:hint="default"/>
+      </w:rPr>
+    </w:lvl>
+    <w:lvl w:ilvl="5" w:tplc="04090005" w:tentative="1">
+      <w:start w:val="1"/>
+      <w:numFmt w:val="bullet"/>
+      <w:lvlText w:val=""/>
+      <w:lvlJc w:val="left"/>
+      <w:pPr>
+        <w:ind w:left="7560" w:hanging="360"/>
+      </w:pPr>
+      <w:rPr>
+        <w:rFonts w:ascii="Wingdings" w:hAnsi="Wingdings" w:hint="default"/>
+      </w:rPr>
+    </w:lvl>
+    <w:lvl w:ilvl="6" w:tplc="04090001" w:tentative="1">
+      <w:start w:val="1"/>
+      <w:numFmt w:val="bullet"/>
+      <w:lvlText w:val=""/>
+      <w:lvlJc w:val="left"/>
+      <w:pPr>
+        <w:ind w:left="8280" w:hanging="360"/>
+      </w:pPr>
+      <w:rPr>
+        <w:rFonts w:ascii="Symbol" w:hAnsi="Symbol" w:hint="default"/>
+      </w:rPr>
+    </w:lvl>
+    <w:lvl w:ilvl="7" w:tplc="04090003" w:tentative="1">
+      <w:start w:val="1"/>
+      <w:numFmt w:val="bullet"/>
+      <w:lvlText w:val="o"/>
+      <w:lvlJc w:val="left"/>
+      <w:pPr>
+        <w:ind w:left="9000" w:hanging="360"/>
+      </w:pPr>
+      <w:rPr>
+        <w:rFonts w:ascii="Courier New" w:hAnsi="Courier New" w:cs="Courier New" w:hint="default"/>
+      </w:rPr>
+    </w:lvl>
+    <w:lvl w:ilvl="8" w:tplc="04090005" w:tentative="1">
+      <w:start w:val="1"/>
+      <w:numFmt w:val="bullet"/>
+      <w:lvlText w:val=""/>
+      <w:lvlJc w:val="left"/>
+      <w:pPr>
+        <w:ind w:left="9720" w:hanging="360"/>
+      </w:pPr>
+      <w:rPr>
+        <w:rFonts w:ascii="Wingdings" w:hAnsi="Wingdings" w:hint="default"/>
+      </w:rPr>
+    </w:lvl>
+  </w:abstractNum>
   <w:num w:numId="1">
-    <w:abstractNumId w:val="0"/>
+    <w:abstractNumId w:val="2"/>
   </w:num>
   <w:num w:numId="2">
+    <w:abstractNumId w:val="3"/>
+  </w:num>
+  <w:num w:numId="3">
     <w:abstractNumId w:val="1"/>
+  </w:num>
+  <w:num w:numId="4">
+    <w:abstractNumId w:val="5"/>
+  </w:num>
+  <w:num w:numId="5">
+    <w:abstractNumId w:val="4"/>
+  </w:num>
+  <w:num w:numId="6">
+    <w:abstractNumId w:val="0"/>
   </w:num>
 </w:numbering>
 </file>

</xml_diff>

<commit_message>
Adding Mono Mass information to the doc
</commit_message>
<xml_diff>
--- a/toppic_resources/topview/doc/spectrum.html.docx
+++ b/toppic_resources/topview/doc/spectrum.html.docx
@@ -5045,77 +5045,41 @@
       </w:r>
     </w:p>
     <w:p>
-      <w:pPr>
-        <w:rPr>
-          <w:sz w:val="18"/>
-          <w:szCs w:val="18"/>
-        </w:rPr>
-      </w:pPr>
-      <w:r>
-        <w:rPr>
-          <w:sz w:val="18"/>
-          <w:szCs w:val="18"/>
-        </w:rPr>
+      <w:r>
         <w:t xml:space="preserve">Mono Mass Graph execute all the above sequence </w:t>
       </w:r>
       <w:r>
-        <w:rPr>
-          <w:sz w:val="18"/>
-          <w:szCs w:val="18"/>
-        </w:rPr>
         <w:t>along with</w:t>
       </w:r>
       <w:r>
-        <w:rPr>
-          <w:sz w:val="18"/>
-          <w:szCs w:val="18"/>
-        </w:rPr>
         <w:t xml:space="preserve"> another </w:t>
       </w:r>
       <w:r>
-        <w:rPr>
-          <w:sz w:val="18"/>
-          <w:szCs w:val="18"/>
-        </w:rPr>
-        <w:t>function (</w:t>
+        <w:t>function</w:t>
+      </w:r>
+      <w:r>
+        <w:t xml:space="preserve"> </w:t>
+      </w:r>
+      <w:r>
+        <w:t>(</w:t>
       </w:r>
       <w:proofErr w:type="spellStart"/>
       <w:proofErr w:type="gramStart"/>
       <w:r>
-        <w:rPr>
-          <w:sz w:val="18"/>
-          <w:szCs w:val="18"/>
-        </w:rPr>
         <w:t>generateMonoMassGraph</w:t>
       </w:r>
       <w:proofErr w:type="spellEnd"/>
       <w:r>
-        <w:rPr>
-          <w:sz w:val="18"/>
-          <w:szCs w:val="18"/>
-        </w:rPr>
         <w:t>(</w:t>
       </w:r>
       <w:proofErr w:type="gramEnd"/>
       <w:r>
-        <w:rPr>
-          <w:sz w:val="18"/>
-          <w:szCs w:val="18"/>
-        </w:rPr>
         <w:t>))</w:t>
       </w:r>
       <w:r>
-        <w:rPr>
-          <w:sz w:val="18"/>
-          <w:szCs w:val="18"/>
-        </w:rPr>
         <w:t xml:space="preserve"> which generates the mono mass graph</w:t>
       </w:r>
       <w:r>
-        <w:rPr>
-          <w:sz w:val="18"/>
-          <w:szCs w:val="18"/>
-        </w:rPr>
         <w:t>.</w:t>
       </w:r>
     </w:p>
@@ -6234,6 +6198,87 @@
           <w:szCs w:val="18"/>
         </w:rPr>
       </w:pPr>
+      <w:r>
+        <w:rPr>
+          <w:sz w:val="18"/>
+          <w:szCs w:val="18"/>
+        </w:rPr>
+        <w:tab/>
+      </w:r>
+      <w:r>
+        <w:rPr>
+          <w:sz w:val="18"/>
+          <w:szCs w:val="18"/>
+        </w:rPr>
+        <w:tab/>
+      </w:r>
+      <w:r>
+        <w:rPr>
+          <w:sz w:val="18"/>
+          <w:szCs w:val="18"/>
+        </w:rPr>
+        <w:tab/>
+      </w:r>
+      <w:r>
+        <w:rPr>
+          <w:sz w:val="18"/>
+          <w:szCs w:val="18"/>
+        </w:rPr>
+        <w:tab/>
+      </w:r>
+      <w:r>
+        <w:rPr>
+          <w:sz w:val="18"/>
+          <w:szCs w:val="18"/>
+        </w:rPr>
+        <w:tab/>
+      </w:r>
+      <w:r>
+        <w:rPr>
+          <w:sz w:val="18"/>
+          <w:szCs w:val="18"/>
+        </w:rPr>
+        <w:tab/>
+      </w:r>
+      <w:r>
+        <w:rPr>
+          <w:sz w:val="18"/>
+          <w:szCs w:val="18"/>
+        </w:rPr>
+        <w:sym w:font="Wingdings" w:char="F0E0"/>
+      </w:r>
+      <w:r>
+        <w:rPr>
+          <w:sz w:val="18"/>
+          <w:szCs w:val="18"/>
+        </w:rPr>
+        <w:t xml:space="preserve"> </w:t>
+      </w:r>
+      <w:proofErr w:type="spellStart"/>
+      <w:proofErr w:type="gramStart"/>
+      <w:r>
+        <w:rPr>
+          <w:sz w:val="18"/>
+          <w:szCs w:val="18"/>
+        </w:rPr>
+        <w:t>addSpectrum</w:t>
+      </w:r>
+      <w:proofErr w:type="spellEnd"/>
+      <w:r>
+        <w:rPr>
+          <w:sz w:val="18"/>
+          <w:szCs w:val="18"/>
+        </w:rPr>
+        <w:t>(</w:t>
+      </w:r>
+      <w:proofErr w:type="gramEnd"/>
+      <w:r>
+        <w:rPr>
+          <w:sz w:val="18"/>
+          <w:szCs w:val="18"/>
+        </w:rPr>
+        <w:t>) (invokespectrum.js)</w:t>
+      </w:r>
     </w:p>
     <w:p>
       <w:pPr>
@@ -6324,17 +6369,17 @@
           <w:szCs w:val="40"/>
         </w:rPr>
       </w:pPr>
-      <w:proofErr w:type="spellStart"/>
-      <w:r>
+    </w:p>
+    <w:p>
+      <w:pPr>
         <w:rPr>
           <w:b/>
           <w:bCs/>
           <w:sz w:val="40"/>
           <w:szCs w:val="40"/>
         </w:rPr>
-        <w:t>MonoMass</w:t>
-      </w:r>
-      <w:proofErr w:type="spellEnd"/>
+      </w:pPr>
+      <w:proofErr w:type="spellStart"/>
       <w:r>
         <w:rPr>
           <w:b/>
@@ -6342,33 +6387,1391 @@
           <w:sz w:val="40"/>
           <w:szCs w:val="40"/>
         </w:rPr>
+        <w:lastRenderedPageBreak/>
+        <w:t>MonoMass</w:t>
+      </w:r>
+      <w:proofErr w:type="spellEnd"/>
+      <w:r>
+        <w:rPr>
+          <w:b/>
+          <w:bCs/>
+          <w:sz w:val="40"/>
+          <w:szCs w:val="40"/>
+        </w:rPr>
         <w:t xml:space="preserve"> Table and Theoretical mass Table:</w:t>
       </w:r>
     </w:p>
     <w:p>
       <w:pPr>
         <w:rPr>
-          <w:sz w:val="18"/>
-          <w:szCs w:val="18"/>
-        </w:rPr>
-      </w:pPr>
-    </w:p>
-    <w:p>
-      <w:pPr>
-        <w:rPr>
-          <w:sz w:val="18"/>
-          <w:szCs w:val="18"/>
-        </w:rPr>
-      </w:pPr>
-    </w:p>
-    <w:p>
-      <w:pPr>
-        <w:rPr>
-          <w:sz w:val="18"/>
-          <w:szCs w:val="18"/>
-        </w:rPr>
-      </w:pPr>
-    </w:p>
+          <w:sz w:val="28"/>
+          <w:szCs w:val="28"/>
+        </w:rPr>
+      </w:pPr>
+      <w:r>
+        <w:rPr>
+          <w:b/>
+          <w:bCs/>
+          <w:sz w:val="28"/>
+          <w:szCs w:val="28"/>
+        </w:rPr>
+        <w:t>Mono</w:t>
+      </w:r>
+      <w:r>
+        <w:rPr>
+          <w:b/>
+          <w:bCs/>
+          <w:sz w:val="28"/>
+          <w:szCs w:val="28"/>
+        </w:rPr>
+        <w:t>-</w:t>
+      </w:r>
+      <w:r>
+        <w:rPr>
+          <w:b/>
+          <w:bCs/>
+          <w:sz w:val="28"/>
+          <w:szCs w:val="28"/>
+        </w:rPr>
+        <w:t xml:space="preserve">Mass Table: </w:t>
+      </w:r>
+    </w:p>
+    <w:p>
+      <w:pPr>
+        <w:rPr>
+          <w:sz w:val="18"/>
+          <w:szCs w:val="18"/>
+        </w:rPr>
+      </w:pPr>
+      <w:r>
+        <w:rPr>
+          <w:noProof/>
+        </w:rPr>
+        <w:drawing>
+          <wp:inline distT="0" distB="0" distL="0" distR="0" wp14:anchorId="6774C18C" wp14:editId="29BB150F">
+            <wp:extent cx="5943600" cy="2317115"/>
+            <wp:effectExtent l="0" t="0" r="0" b="6985"/>
+            <wp:docPr id="3" name="Picture 3"/>
+            <wp:cNvGraphicFramePr>
+              <a:graphicFrameLocks xmlns:a="http://schemas.openxmlformats.org/drawingml/2006/main" noChangeAspect="1"/>
+            </wp:cNvGraphicFramePr>
+            <a:graphic xmlns:a="http://schemas.openxmlformats.org/drawingml/2006/main">
+              <a:graphicData uri="http://schemas.openxmlformats.org/drawingml/2006/picture">
+                <pic:pic xmlns:pic="http://schemas.openxmlformats.org/drawingml/2006/picture">
+                  <pic:nvPicPr>
+                    <pic:cNvPr id="1" name=""/>
+                    <pic:cNvPicPr/>
+                  </pic:nvPicPr>
+                  <pic:blipFill>
+                    <a:blip r:embed="rId7"/>
+                    <a:stretch>
+                      <a:fillRect/>
+                    </a:stretch>
+                  </pic:blipFill>
+                  <pic:spPr>
+                    <a:xfrm>
+                      <a:off x="0" y="0"/>
+                      <a:ext cx="5943600" cy="2317115"/>
+                    </a:xfrm>
+                    <a:prstGeom prst="rect">
+                      <a:avLst/>
+                    </a:prstGeom>
+                  </pic:spPr>
+                </pic:pic>
+              </a:graphicData>
+            </a:graphic>
+          </wp:inline>
+        </w:drawing>
+      </w:r>
+    </w:p>
+    <w:p>
+      <w:r>
+        <w:t>Mono Mass table contain information of theorical mass</w:t>
+      </w:r>
+      <w:r>
+        <w:t xml:space="preserve">, matched positions along with Mass error and theoretical error. All the data is been calculated after calculating prefix and suffix masses and comparing the difference with threshold mass. </w:t>
+      </w:r>
+    </w:p>
+    <w:p>
+      <w:r>
+        <w:t xml:space="preserve">To get the complete list of matched and unmatched data, the functions inside </w:t>
+      </w:r>
+      <w:proofErr w:type="spellStart"/>
+      <w:proofErr w:type="gramStart"/>
+      <w:r>
+        <w:t>sequenceOfExecution</w:t>
+      </w:r>
+      <w:proofErr w:type="spellEnd"/>
+      <w:r>
+        <w:t>(</w:t>
+      </w:r>
+      <w:proofErr w:type="gramEnd"/>
+      <w:r>
+        <w:t>) has to be executed.</w:t>
+      </w:r>
+    </w:p>
+    <w:p>
+      <w:r>
+        <w:rPr>
+          <w:sz w:val="18"/>
+          <w:szCs w:val="18"/>
+        </w:rPr>
+        <w:t>$(document</w:t>
+      </w:r>
+      <w:proofErr w:type="gramStart"/>
+      <w:r>
+        <w:rPr>
+          <w:sz w:val="18"/>
+          <w:szCs w:val="18"/>
+        </w:rPr>
+        <w:t>).ready</w:t>
+      </w:r>
+      <w:proofErr w:type="gramEnd"/>
+      <w:r>
+        <w:rPr>
+          <w:sz w:val="18"/>
+          <w:szCs w:val="18"/>
+        </w:rPr>
+        <w:t>(function()</w:t>
+      </w:r>
+      <w:r>
+        <w:rPr>
+          <w:sz w:val="18"/>
+          <w:szCs w:val="18"/>
+        </w:rPr>
+        <w:t>{})</w:t>
+      </w:r>
+      <w:r>
+        <w:t xml:space="preserve"> </w:t>
+      </w:r>
+    </w:p>
+    <w:p>
+      <w:pPr>
+        <w:ind w:firstLine="720"/>
+        <w:rPr>
+          <w:sz w:val="18"/>
+          <w:szCs w:val="18"/>
+        </w:rPr>
+      </w:pPr>
+      <w:r>
+        <w:rPr>
+          <w:sz w:val="18"/>
+          <w:szCs w:val="18"/>
+        </w:rPr>
+        <w:sym w:font="Wingdings" w:char="F0E0"/>
+      </w:r>
+      <w:proofErr w:type="spellStart"/>
+      <w:proofErr w:type="gramStart"/>
+      <w:r>
+        <w:rPr>
+          <w:sz w:val="18"/>
+          <w:szCs w:val="18"/>
+        </w:rPr>
+        <w:t>onLoadOfHTML</w:t>
+      </w:r>
+      <w:proofErr w:type="spellEnd"/>
+      <w:r>
+        <w:rPr>
+          <w:sz w:val="18"/>
+          <w:szCs w:val="18"/>
+        </w:rPr>
+        <w:t>(</w:t>
+      </w:r>
+      <w:proofErr w:type="gramEnd"/>
+      <w:r>
+        <w:rPr>
+          <w:sz w:val="18"/>
+          <w:szCs w:val="18"/>
+        </w:rPr>
+        <w:t xml:space="preserve">) </w:t>
+      </w:r>
+      <w:r>
+        <w:rPr>
+          <w:sz w:val="18"/>
+          <w:szCs w:val="18"/>
+        </w:rPr>
+        <w:t>(</w:t>
+      </w:r>
+      <w:r>
+        <w:rPr>
+          <w:sz w:val="18"/>
+          <w:szCs w:val="18"/>
+        </w:rPr>
+        <w:t>onclickandeventhandler</w:t>
+      </w:r>
+      <w:r>
+        <w:rPr>
+          <w:sz w:val="18"/>
+          <w:szCs w:val="18"/>
+        </w:rPr>
+        <w:t>.js</w:t>
+      </w:r>
+      <w:r>
+        <w:rPr>
+          <w:sz w:val="18"/>
+          <w:szCs w:val="18"/>
+        </w:rPr>
+        <w:t>)</w:t>
+      </w:r>
+      <w:r>
+        <w:rPr>
+          <w:sz w:val="18"/>
+          <w:szCs w:val="18"/>
+        </w:rPr>
+        <w:sym w:font="Wingdings" w:char="F0E0"/>
+      </w:r>
+      <w:r>
+        <w:t xml:space="preserve"> </w:t>
+      </w:r>
+      <w:proofErr w:type="spellStart"/>
+      <w:r>
+        <w:rPr>
+          <w:sz w:val="18"/>
+          <w:szCs w:val="18"/>
+        </w:rPr>
+        <w:t>sequenceOfExecution</w:t>
+      </w:r>
+      <w:proofErr w:type="spellEnd"/>
+      <w:r>
+        <w:rPr>
+          <w:sz w:val="18"/>
+          <w:szCs w:val="18"/>
+        </w:rPr>
+        <w:t>()</w:t>
+      </w:r>
+      <w:r>
+        <w:rPr>
+          <w:sz w:val="18"/>
+          <w:szCs w:val="18"/>
+        </w:rPr>
+        <w:t xml:space="preserve"> (</w:t>
+      </w:r>
+      <w:r>
+        <w:rPr>
+          <w:sz w:val="18"/>
+          <w:szCs w:val="18"/>
+        </w:rPr>
+        <w:t>seqofexecution</w:t>
+      </w:r>
+      <w:r>
+        <w:rPr>
+          <w:sz w:val="18"/>
+          <w:szCs w:val="18"/>
+        </w:rPr>
+        <w:t>.js</w:t>
+      </w:r>
+      <w:r>
+        <w:rPr>
+          <w:sz w:val="18"/>
+          <w:szCs w:val="18"/>
+        </w:rPr>
+        <w:t>)</w:t>
+      </w:r>
+    </w:p>
+    <w:p>
+      <w:pPr>
+        <w:ind w:firstLine="720"/>
+        <w:rPr>
+          <w:sz w:val="18"/>
+          <w:szCs w:val="18"/>
+        </w:rPr>
+      </w:pPr>
+      <w:r>
+        <w:rPr>
+          <w:sz w:val="18"/>
+          <w:szCs w:val="18"/>
+        </w:rPr>
+        <w:tab/>
+      </w:r>
+      <w:r>
+        <w:rPr>
+          <w:sz w:val="18"/>
+          <w:szCs w:val="18"/>
+        </w:rPr>
+        <w:tab/>
+      </w:r>
+      <w:r>
+        <w:rPr>
+          <w:sz w:val="18"/>
+          <w:szCs w:val="18"/>
+        </w:rPr>
+        <w:tab/>
+      </w:r>
+      <w:r>
+        <w:rPr>
+          <w:sz w:val="18"/>
+          <w:szCs w:val="18"/>
+        </w:rPr>
+        <w:tab/>
+      </w:r>
+      <w:r>
+        <w:rPr>
+          <w:sz w:val="18"/>
+          <w:szCs w:val="18"/>
+        </w:rPr>
+        <w:tab/>
+      </w:r>
+      <w:r>
+        <w:rPr>
+          <w:sz w:val="18"/>
+          <w:szCs w:val="18"/>
+        </w:rPr>
+        <w:tab/>
+      </w:r>
+      <w:r>
+        <w:rPr>
+          <w:sz w:val="18"/>
+          <w:szCs w:val="18"/>
+        </w:rPr>
+        <w:sym w:font="Wingdings" w:char="F0E0"/>
+      </w:r>
+      <w:r>
+        <w:rPr>
+          <w:rFonts w:ascii="Consolas" w:eastAsia="Times New Roman" w:hAnsi="Consolas" w:cs="Times New Roman"/>
+          <w:color w:val="DCDCAA"/>
+          <w:sz w:val="21"/>
+          <w:szCs w:val="21"/>
+        </w:rPr>
+        <w:t xml:space="preserve"> </w:t>
+      </w:r>
+      <w:proofErr w:type="spellStart"/>
+      <w:proofErr w:type="gramStart"/>
+      <w:r>
+        <w:rPr>
+          <w:sz w:val="18"/>
+          <w:szCs w:val="18"/>
+        </w:rPr>
+        <w:t>getPrefixMassList</w:t>
+      </w:r>
+      <w:proofErr w:type="spellEnd"/>
+      <w:r>
+        <w:rPr>
+          <w:sz w:val="18"/>
+          <w:szCs w:val="18"/>
+        </w:rPr>
+        <w:t>(</w:t>
+      </w:r>
+      <w:proofErr w:type="gramEnd"/>
+      <w:r>
+        <w:rPr>
+          <w:sz w:val="18"/>
+          <w:szCs w:val="18"/>
+        </w:rPr>
+        <w:t>)</w:t>
+      </w:r>
+      <w:r>
+        <w:rPr>
+          <w:sz w:val="18"/>
+          <w:szCs w:val="18"/>
+        </w:rPr>
+        <w:t xml:space="preserve"> (</w:t>
+      </w:r>
+      <w:r>
+        <w:rPr>
+          <w:sz w:val="18"/>
+          <w:szCs w:val="18"/>
+        </w:rPr>
+        <w:t>calculateprefixandsuffixmass</w:t>
+      </w:r>
+      <w:r>
+        <w:rPr>
+          <w:sz w:val="18"/>
+          <w:szCs w:val="18"/>
+        </w:rPr>
+        <w:t>.js</w:t>
+      </w:r>
+      <w:r>
+        <w:rPr>
+          <w:sz w:val="18"/>
+          <w:szCs w:val="18"/>
+        </w:rPr>
+        <w:t>)</w:t>
+      </w:r>
+    </w:p>
+    <w:p>
+      <w:pPr>
+        <w:ind w:firstLine="720"/>
+        <w:rPr>
+          <w:sz w:val="18"/>
+          <w:szCs w:val="18"/>
+        </w:rPr>
+      </w:pPr>
+      <w:r>
+        <w:rPr>
+          <w:sz w:val="18"/>
+          <w:szCs w:val="18"/>
+        </w:rPr>
+        <w:tab/>
+      </w:r>
+      <w:r>
+        <w:rPr>
+          <w:sz w:val="18"/>
+          <w:szCs w:val="18"/>
+        </w:rPr>
+        <w:tab/>
+      </w:r>
+      <w:r>
+        <w:rPr>
+          <w:sz w:val="18"/>
+          <w:szCs w:val="18"/>
+        </w:rPr>
+        <w:tab/>
+      </w:r>
+      <w:r>
+        <w:rPr>
+          <w:sz w:val="18"/>
+          <w:szCs w:val="18"/>
+        </w:rPr>
+        <w:tab/>
+      </w:r>
+      <w:r>
+        <w:rPr>
+          <w:sz w:val="18"/>
+          <w:szCs w:val="18"/>
+        </w:rPr>
+        <w:tab/>
+      </w:r>
+      <w:r>
+        <w:rPr>
+          <w:sz w:val="18"/>
+          <w:szCs w:val="18"/>
+        </w:rPr>
+        <w:tab/>
+      </w:r>
+      <w:r>
+        <w:rPr>
+          <w:sz w:val="18"/>
+          <w:szCs w:val="18"/>
+        </w:rPr>
+        <w:sym w:font="Wingdings" w:char="F0E0"/>
+      </w:r>
+      <w:r>
+        <w:rPr>
+          <w:rFonts w:ascii="Consolas" w:eastAsia="Times New Roman" w:hAnsi="Consolas" w:cs="Times New Roman"/>
+          <w:color w:val="DCDCAA"/>
+          <w:sz w:val="21"/>
+          <w:szCs w:val="21"/>
+        </w:rPr>
+        <w:t xml:space="preserve"> </w:t>
+      </w:r>
+      <w:proofErr w:type="spellStart"/>
+      <w:proofErr w:type="gramStart"/>
+      <w:r>
+        <w:rPr>
+          <w:sz w:val="18"/>
+          <w:szCs w:val="18"/>
+        </w:rPr>
+        <w:t>getMatchedPeakList</w:t>
+      </w:r>
+      <w:proofErr w:type="spellEnd"/>
+      <w:r>
+        <w:rPr>
+          <w:sz w:val="18"/>
+          <w:szCs w:val="18"/>
+        </w:rPr>
+        <w:t>(</w:t>
+      </w:r>
+      <w:proofErr w:type="gramEnd"/>
+      <w:r>
+        <w:rPr>
+          <w:sz w:val="18"/>
+          <w:szCs w:val="18"/>
+        </w:rPr>
+        <w:t>) (</w:t>
+      </w:r>
+      <w:r>
+        <w:rPr>
+          <w:sz w:val="18"/>
+          <w:szCs w:val="18"/>
+        </w:rPr>
+        <w:t>matchedpeaks</w:t>
+      </w:r>
+      <w:r>
+        <w:rPr>
+          <w:sz w:val="18"/>
+          <w:szCs w:val="18"/>
+        </w:rPr>
+        <w:t>.js</w:t>
+      </w:r>
+      <w:r>
+        <w:rPr>
+          <w:sz w:val="18"/>
+          <w:szCs w:val="18"/>
+        </w:rPr>
+        <w:t>)</w:t>
+      </w:r>
+    </w:p>
+    <w:p>
+      <w:pPr>
+        <w:ind w:firstLine="720"/>
+        <w:rPr>
+          <w:sz w:val="18"/>
+          <w:szCs w:val="18"/>
+        </w:rPr>
+      </w:pPr>
+      <w:r>
+        <w:rPr>
+          <w:sz w:val="18"/>
+          <w:szCs w:val="18"/>
+        </w:rPr>
+        <w:tab/>
+      </w:r>
+      <w:r>
+        <w:rPr>
+          <w:sz w:val="18"/>
+          <w:szCs w:val="18"/>
+        </w:rPr>
+        <w:tab/>
+      </w:r>
+      <w:r>
+        <w:rPr>
+          <w:sz w:val="18"/>
+          <w:szCs w:val="18"/>
+        </w:rPr>
+        <w:tab/>
+      </w:r>
+      <w:r>
+        <w:rPr>
+          <w:sz w:val="18"/>
+          <w:szCs w:val="18"/>
+        </w:rPr>
+        <w:tab/>
+      </w:r>
+      <w:r>
+        <w:rPr>
+          <w:sz w:val="18"/>
+          <w:szCs w:val="18"/>
+        </w:rPr>
+        <w:tab/>
+      </w:r>
+      <w:r>
+        <w:rPr>
+          <w:sz w:val="18"/>
+          <w:szCs w:val="18"/>
+        </w:rPr>
+        <w:tab/>
+      </w:r>
+      <w:r>
+        <w:rPr>
+          <w:sz w:val="18"/>
+          <w:szCs w:val="18"/>
+        </w:rPr>
+        <w:sym w:font="Wingdings" w:char="F0E0"/>
+      </w:r>
+      <w:r>
+        <w:rPr>
+          <w:rFonts w:ascii="Consolas" w:eastAsia="Times New Roman" w:hAnsi="Consolas" w:cs="Times New Roman"/>
+          <w:color w:val="DCDCAA"/>
+          <w:sz w:val="21"/>
+          <w:szCs w:val="21"/>
+        </w:rPr>
+        <w:t xml:space="preserve"> </w:t>
+      </w:r>
+      <w:proofErr w:type="spellStart"/>
+      <w:proofErr w:type="gramStart"/>
+      <w:r>
+        <w:rPr>
+          <w:sz w:val="18"/>
+          <w:szCs w:val="18"/>
+        </w:rPr>
+        <w:t>getMatchedAndUnMatchedList</w:t>
+      </w:r>
+      <w:proofErr w:type="spellEnd"/>
+      <w:r>
+        <w:rPr>
+          <w:sz w:val="18"/>
+          <w:szCs w:val="18"/>
+        </w:rPr>
+        <w:t>(</w:t>
+      </w:r>
+      <w:proofErr w:type="gramEnd"/>
+      <w:r>
+        <w:rPr>
+          <w:sz w:val="18"/>
+          <w:szCs w:val="18"/>
+        </w:rPr>
+        <w:t>) (</w:t>
+      </w:r>
+      <w:r>
+        <w:rPr>
+          <w:sz w:val="18"/>
+          <w:szCs w:val="18"/>
+        </w:rPr>
+        <w:t>matchedpeaks</w:t>
+      </w:r>
+      <w:r>
+        <w:rPr>
+          <w:sz w:val="18"/>
+          <w:szCs w:val="18"/>
+        </w:rPr>
+        <w:t>.js)</w:t>
+      </w:r>
+    </w:p>
+    <w:p>
+      <w:pPr>
+        <w:ind w:firstLine="720"/>
+        <w:rPr>
+          <w:sz w:val="18"/>
+          <w:szCs w:val="18"/>
+        </w:rPr>
+      </w:pPr>
+      <w:r>
+        <w:rPr>
+          <w:sz w:val="18"/>
+          <w:szCs w:val="18"/>
+        </w:rPr>
+        <w:tab/>
+      </w:r>
+      <w:r>
+        <w:rPr>
+          <w:sz w:val="18"/>
+          <w:szCs w:val="18"/>
+        </w:rPr>
+        <w:tab/>
+      </w:r>
+      <w:r>
+        <w:rPr>
+          <w:sz w:val="18"/>
+          <w:szCs w:val="18"/>
+        </w:rPr>
+        <w:tab/>
+      </w:r>
+      <w:r>
+        <w:rPr>
+          <w:sz w:val="18"/>
+          <w:szCs w:val="18"/>
+        </w:rPr>
+        <w:tab/>
+      </w:r>
+      <w:r>
+        <w:rPr>
+          <w:sz w:val="18"/>
+          <w:szCs w:val="18"/>
+        </w:rPr>
+        <w:tab/>
+      </w:r>
+      <w:r>
+        <w:rPr>
+          <w:sz w:val="18"/>
+          <w:szCs w:val="18"/>
+        </w:rPr>
+        <w:tab/>
+      </w:r>
+      <w:r>
+        <w:rPr>
+          <w:sz w:val="18"/>
+          <w:szCs w:val="18"/>
+        </w:rPr>
+        <w:sym w:font="Wingdings" w:char="F0E0"/>
+      </w:r>
+      <w:r>
+        <w:rPr>
+          <w:rFonts w:ascii="Consolas" w:eastAsia="Times New Roman" w:hAnsi="Consolas" w:cs="Times New Roman"/>
+          <w:color w:val="DCDCAA"/>
+          <w:sz w:val="21"/>
+          <w:szCs w:val="21"/>
+        </w:rPr>
+        <w:t xml:space="preserve"> </w:t>
+      </w:r>
+      <w:proofErr w:type="spellStart"/>
+      <w:proofErr w:type="gramStart"/>
+      <w:r>
+        <w:rPr>
+          <w:sz w:val="18"/>
+          <w:szCs w:val="18"/>
+        </w:rPr>
+        <w:t>createMonoMassTable</w:t>
+      </w:r>
+      <w:proofErr w:type="spellEnd"/>
+      <w:r>
+        <w:rPr>
+          <w:sz w:val="18"/>
+          <w:szCs w:val="18"/>
+        </w:rPr>
+        <w:t>(</w:t>
+      </w:r>
+      <w:proofErr w:type="gramEnd"/>
+      <w:r>
+        <w:rPr>
+          <w:sz w:val="18"/>
+          <w:szCs w:val="18"/>
+        </w:rPr>
+        <w:t>) (</w:t>
+      </w:r>
+      <w:r>
+        <w:rPr>
+          <w:sz w:val="18"/>
+          <w:szCs w:val="18"/>
+        </w:rPr>
+        <w:t>helper</w:t>
+      </w:r>
+      <w:r>
+        <w:rPr>
+          <w:sz w:val="18"/>
+          <w:szCs w:val="18"/>
+        </w:rPr>
+        <w:t>.js)</w:t>
+      </w:r>
+    </w:p>
+    <w:p>
+      <w:pPr>
+        <w:rPr>
+          <w:sz w:val="18"/>
+          <w:szCs w:val="18"/>
+        </w:rPr>
+      </w:pPr>
+      <w:r>
+        <w:rPr>
+          <w:sz w:val="18"/>
+          <w:szCs w:val="18"/>
+        </w:rPr>
+        <w:tab/>
+      </w:r>
+      <w:r>
+        <w:rPr>
+          <w:sz w:val="18"/>
+          <w:szCs w:val="18"/>
+        </w:rPr>
+        <w:tab/>
+      </w:r>
+      <w:r>
+        <w:rPr>
+          <w:sz w:val="18"/>
+          <w:szCs w:val="18"/>
+        </w:rPr>
+        <w:tab/>
+      </w:r>
+      <w:r>
+        <w:rPr>
+          <w:sz w:val="18"/>
+          <w:szCs w:val="18"/>
+        </w:rPr>
+        <w:tab/>
+      </w:r>
+      <w:r>
+        <w:rPr>
+          <w:sz w:val="18"/>
+          <w:szCs w:val="18"/>
+        </w:rPr>
+        <w:tab/>
+      </w:r>
+      <w:r>
+        <w:rPr>
+          <w:sz w:val="18"/>
+          <w:szCs w:val="18"/>
+        </w:rPr>
+        <w:tab/>
+      </w:r>
+      <w:r>
+        <w:rPr>
+          <w:sz w:val="18"/>
+          <w:szCs w:val="18"/>
+        </w:rPr>
+        <w:tab/>
+      </w:r>
+      <w:r>
+        <w:rPr>
+          <w:sz w:val="18"/>
+          <w:szCs w:val="18"/>
+        </w:rPr>
+        <w:sym w:font="Wingdings" w:char="F0E0"/>
+      </w:r>
+      <w:r>
+        <w:rPr>
+          <w:rFonts w:ascii="Consolas" w:eastAsia="Times New Roman" w:hAnsi="Consolas" w:cs="Times New Roman"/>
+          <w:color w:val="DCDCAA"/>
+          <w:sz w:val="21"/>
+          <w:szCs w:val="21"/>
+        </w:rPr>
+        <w:t xml:space="preserve"> </w:t>
+      </w:r>
+      <w:proofErr w:type="spellStart"/>
+      <w:proofErr w:type="gramStart"/>
+      <w:r>
+        <w:rPr>
+          <w:sz w:val="18"/>
+          <w:szCs w:val="18"/>
+        </w:rPr>
+        <w:t>addMassDataToTable</w:t>
+      </w:r>
+      <w:proofErr w:type="spellEnd"/>
+      <w:r>
+        <w:rPr>
+          <w:sz w:val="18"/>
+          <w:szCs w:val="18"/>
+        </w:rPr>
+        <w:t>(</w:t>
+      </w:r>
+      <w:proofErr w:type="gramEnd"/>
+      <w:r>
+        <w:rPr>
+          <w:sz w:val="18"/>
+          <w:szCs w:val="18"/>
+        </w:rPr>
+        <w:t>)</w:t>
+      </w:r>
+      <w:r>
+        <w:rPr>
+          <w:sz w:val="18"/>
+          <w:szCs w:val="18"/>
+        </w:rPr>
+        <w:t xml:space="preserve"> (</w:t>
+      </w:r>
+      <w:r>
+        <w:rPr>
+          <w:sz w:val="18"/>
+          <w:szCs w:val="18"/>
+        </w:rPr>
+        <w:t>helper</w:t>
+      </w:r>
+      <w:r>
+        <w:rPr>
+          <w:sz w:val="18"/>
+          <w:szCs w:val="18"/>
+        </w:rPr>
+        <w:t>.js)</w:t>
+      </w:r>
+    </w:p>
+    <w:p>
+      <w:pPr>
+        <w:rPr>
+          <w:b/>
+          <w:bCs/>
+          <w:sz w:val="18"/>
+          <w:szCs w:val="18"/>
+        </w:rPr>
+      </w:pPr>
+      <w:r>
+        <w:rPr>
+          <w:sz w:val="18"/>
+          <w:szCs w:val="18"/>
+        </w:rPr>
+        <w:t xml:space="preserve">In the Mono Mass table on click of the </w:t>
+      </w:r>
+      <w:r>
+        <w:rPr>
+          <w:b/>
+          <w:bCs/>
+          <w:sz w:val="18"/>
+          <w:szCs w:val="18"/>
+        </w:rPr>
+        <w:t>Mono m/z</w:t>
+      </w:r>
+      <w:r>
+        <w:rPr>
+          <w:sz w:val="18"/>
+          <w:szCs w:val="18"/>
+        </w:rPr>
+        <w:t xml:space="preserve">, the above graphs are zoomed to the mass point of </w:t>
+      </w:r>
+      <w:r>
+        <w:rPr>
+          <w:b/>
+          <w:bCs/>
+          <w:sz w:val="18"/>
+          <w:szCs w:val="18"/>
+        </w:rPr>
+        <w:t>M</w:t>
+      </w:r>
+      <w:r>
+        <w:rPr>
+          <w:b/>
+          <w:bCs/>
+          <w:sz w:val="18"/>
+          <w:szCs w:val="18"/>
+        </w:rPr>
+        <w:t>ono m/z</w:t>
+      </w:r>
+      <w:r>
+        <w:rPr>
+          <w:b/>
+          <w:bCs/>
+          <w:sz w:val="18"/>
+          <w:szCs w:val="18"/>
+        </w:rPr>
+        <w:t>.</w:t>
+      </w:r>
+    </w:p>
+    <w:p>
+      <w:pPr>
+        <w:rPr>
+          <w:sz w:val="18"/>
+          <w:szCs w:val="18"/>
+        </w:rPr>
+      </w:pPr>
+      <w:r>
+        <w:rPr>
+          <w:sz w:val="18"/>
+          <w:szCs w:val="18"/>
+        </w:rPr>
+        <w:t xml:space="preserve">The Mono m/z is a hyperlink with class name </w:t>
+      </w:r>
+      <w:proofErr w:type="spellStart"/>
+      <w:r>
+        <w:rPr>
+          <w:b/>
+          <w:bCs/>
+          <w:sz w:val="18"/>
+          <w:szCs w:val="18"/>
+        </w:rPr>
+        <w:t>peakRows</w:t>
+      </w:r>
+      <w:proofErr w:type="spellEnd"/>
+      <w:r>
+        <w:rPr>
+          <w:b/>
+          <w:bCs/>
+          <w:sz w:val="18"/>
+          <w:szCs w:val="18"/>
+        </w:rPr>
+        <w:t xml:space="preserve">. </w:t>
+      </w:r>
+      <w:r>
+        <w:rPr>
+          <w:sz w:val="18"/>
+          <w:szCs w:val="18"/>
+        </w:rPr>
+        <w:t>On click of the link executes the below flow.</w:t>
+      </w:r>
+      <w:r>
+        <w:rPr>
+          <w:sz w:val="18"/>
+          <w:szCs w:val="18"/>
+        </w:rPr>
+        <w:t xml:space="preserve"> </w:t>
+      </w:r>
+    </w:p>
+    <w:p>
+      <w:pPr>
+        <w:rPr>
+          <w:sz w:val="18"/>
+          <w:szCs w:val="18"/>
+        </w:rPr>
+      </w:pPr>
+      <w:proofErr w:type="spellStart"/>
+      <w:proofErr w:type="gramStart"/>
+      <w:r>
+        <w:rPr>
+          <w:sz w:val="18"/>
+          <w:szCs w:val="18"/>
+        </w:rPr>
+        <w:t>addMassDataToTable</w:t>
+      </w:r>
+      <w:proofErr w:type="spellEnd"/>
+      <w:r>
+        <w:rPr>
+          <w:sz w:val="18"/>
+          <w:szCs w:val="18"/>
+        </w:rPr>
+        <w:t>(</w:t>
+      </w:r>
+      <w:proofErr w:type="gramEnd"/>
+      <w:r>
+        <w:rPr>
+          <w:sz w:val="18"/>
+          <w:szCs w:val="18"/>
+        </w:rPr>
+        <w:t>) (</w:t>
+      </w:r>
+      <w:r>
+        <w:rPr>
+          <w:sz w:val="18"/>
+          <w:szCs w:val="18"/>
+        </w:rPr>
+        <w:t>helper.js</w:t>
+      </w:r>
+      <w:r>
+        <w:rPr>
+          <w:sz w:val="18"/>
+          <w:szCs w:val="18"/>
+        </w:rPr>
+        <w:t xml:space="preserve">) </w:t>
+      </w:r>
+      <w:r>
+        <w:rPr>
+          <w:sz w:val="18"/>
+          <w:szCs w:val="18"/>
+        </w:rPr>
+        <w:sym w:font="Wingdings" w:char="F0E0"/>
+      </w:r>
+      <w:r>
+        <w:rPr>
+          <w:rFonts w:ascii="Consolas" w:eastAsia="Times New Roman" w:hAnsi="Consolas" w:cs="Times New Roman"/>
+          <w:color w:val="DCDCAA"/>
+          <w:sz w:val="21"/>
+          <w:szCs w:val="21"/>
+        </w:rPr>
+        <w:t xml:space="preserve"> </w:t>
+      </w:r>
+      <w:r>
+        <w:rPr>
+          <w:sz w:val="18"/>
+          <w:szCs w:val="18"/>
+        </w:rPr>
+        <w:t>$(".</w:t>
+      </w:r>
+      <w:proofErr w:type="spellStart"/>
+      <w:r>
+        <w:rPr>
+          <w:sz w:val="18"/>
+          <w:szCs w:val="18"/>
+        </w:rPr>
+        <w:t>peakRows</w:t>
+      </w:r>
+      <w:proofErr w:type="spellEnd"/>
+      <w:r>
+        <w:rPr>
+          <w:sz w:val="18"/>
+          <w:szCs w:val="18"/>
+        </w:rPr>
+        <w:t>").click(function() {</w:t>
+      </w:r>
+      <w:r>
+        <w:rPr>
+          <w:sz w:val="18"/>
+          <w:szCs w:val="18"/>
+        </w:rPr>
+        <w:t>} (</w:t>
+      </w:r>
+      <w:r>
+        <w:rPr>
+          <w:sz w:val="18"/>
+          <w:szCs w:val="18"/>
+        </w:rPr>
+        <w:t>helper.js</w:t>
+      </w:r>
+      <w:r>
+        <w:rPr>
+          <w:sz w:val="18"/>
+          <w:szCs w:val="18"/>
+        </w:rPr>
+        <w:t>)</w:t>
+      </w:r>
+      <w:r>
+        <w:rPr>
+          <w:sz w:val="18"/>
+          <w:szCs w:val="18"/>
+        </w:rPr>
+        <w:t xml:space="preserve"> </w:t>
+      </w:r>
+    </w:p>
+    <w:p>
+      <w:pPr>
+        <w:ind w:left="2880" w:firstLine="720"/>
+        <w:rPr>
+          <w:sz w:val="18"/>
+          <w:szCs w:val="18"/>
+        </w:rPr>
+      </w:pPr>
+      <w:r>
+        <w:rPr>
+          <w:sz w:val="18"/>
+          <w:szCs w:val="18"/>
+        </w:rPr>
+        <w:sym w:font="Wingdings" w:char="F0E0"/>
+      </w:r>
+      <w:r>
+        <w:rPr>
+          <w:rFonts w:ascii="Consolas" w:eastAsia="Times New Roman" w:hAnsi="Consolas" w:cs="Times New Roman"/>
+          <w:color w:val="DCDCAA"/>
+          <w:sz w:val="21"/>
+          <w:szCs w:val="21"/>
+        </w:rPr>
+        <w:t xml:space="preserve"> </w:t>
+      </w:r>
+      <w:proofErr w:type="gramStart"/>
+      <w:r>
+        <w:rPr>
+          <w:sz w:val="18"/>
+          <w:szCs w:val="18"/>
+        </w:rPr>
+        <w:t>redraw</w:t>
+      </w:r>
+      <w:r>
+        <w:rPr>
+          <w:sz w:val="18"/>
+          <w:szCs w:val="18"/>
+        </w:rPr>
+        <w:t>(</w:t>
+      </w:r>
+      <w:proofErr w:type="gramEnd"/>
+      <w:r>
+        <w:rPr>
+          <w:sz w:val="18"/>
+          <w:szCs w:val="18"/>
+        </w:rPr>
+        <w:t>) (./</w:t>
+      </w:r>
+      <w:proofErr w:type="spellStart"/>
+      <w:r>
+        <w:rPr>
+          <w:sz w:val="18"/>
+          <w:szCs w:val="18"/>
+        </w:rPr>
+        <w:t>js</w:t>
+      </w:r>
+      <w:proofErr w:type="spellEnd"/>
+      <w:r>
+        <w:rPr>
+          <w:sz w:val="18"/>
+          <w:szCs w:val="18"/>
+        </w:rPr>
+        <w:t>/</w:t>
+      </w:r>
+      <w:proofErr w:type="spellStart"/>
+      <w:r>
+        <w:rPr>
+          <w:sz w:val="18"/>
+          <w:szCs w:val="18"/>
+        </w:rPr>
+        <w:t>spectrumgraph</w:t>
+      </w:r>
+      <w:proofErr w:type="spellEnd"/>
+      <w:r>
+        <w:rPr>
+          <w:sz w:val="18"/>
+          <w:szCs w:val="18"/>
+        </w:rPr>
+        <w:t>/</w:t>
+      </w:r>
+      <w:r>
+        <w:rPr>
+          <w:sz w:val="18"/>
+          <w:szCs w:val="18"/>
+        </w:rPr>
+        <w:t>spectrumgraph</w:t>
+      </w:r>
+      <w:r>
+        <w:rPr>
+          <w:sz w:val="18"/>
+          <w:szCs w:val="18"/>
+        </w:rPr>
+        <w:t>.js)</w:t>
+      </w:r>
+    </w:p>
+    <w:p>
+      <w:pPr>
+        <w:ind w:left="2880" w:firstLine="720"/>
+        <w:rPr>
+          <w:sz w:val="18"/>
+          <w:szCs w:val="18"/>
+        </w:rPr>
+      </w:pPr>
+      <w:r>
+        <w:rPr>
+          <w:sz w:val="18"/>
+          <w:szCs w:val="18"/>
+        </w:rPr>
+        <w:sym w:font="Wingdings" w:char="F0E0"/>
+      </w:r>
+      <w:r>
+        <w:rPr>
+          <w:rFonts w:ascii="Consolas" w:eastAsia="Times New Roman" w:hAnsi="Consolas" w:cs="Times New Roman"/>
+          <w:color w:val="DCDCAA"/>
+          <w:sz w:val="21"/>
+          <w:szCs w:val="21"/>
+        </w:rPr>
+        <w:t xml:space="preserve"> </w:t>
+      </w:r>
+      <w:proofErr w:type="spellStart"/>
+      <w:proofErr w:type="gramStart"/>
+      <w:r>
+        <w:rPr>
+          <w:sz w:val="18"/>
+          <w:szCs w:val="18"/>
+        </w:rPr>
+        <w:t>generateMonoMassGraph</w:t>
+      </w:r>
+      <w:proofErr w:type="spellEnd"/>
+      <w:r>
+        <w:rPr>
+          <w:sz w:val="18"/>
+          <w:szCs w:val="18"/>
+        </w:rPr>
+        <w:t>(</w:t>
+      </w:r>
+      <w:proofErr w:type="gramEnd"/>
+      <w:r>
+        <w:rPr>
+          <w:sz w:val="18"/>
+          <w:szCs w:val="18"/>
+        </w:rPr>
+        <w:t>) (</w:t>
+      </w:r>
+      <w:r>
+        <w:rPr>
+          <w:sz w:val="18"/>
+          <w:szCs w:val="18"/>
+        </w:rPr>
+        <w:t>./</w:t>
+      </w:r>
+      <w:proofErr w:type="spellStart"/>
+      <w:r>
+        <w:rPr>
+          <w:sz w:val="18"/>
+          <w:szCs w:val="18"/>
+        </w:rPr>
+        <w:t>UI_helpers</w:t>
+      </w:r>
+      <w:proofErr w:type="spellEnd"/>
+      <w:r>
+        <w:rPr>
+          <w:sz w:val="18"/>
+          <w:szCs w:val="18"/>
+        </w:rPr>
+        <w:t>/</w:t>
+      </w:r>
+      <w:r>
+        <w:rPr>
+          <w:sz w:val="18"/>
+          <w:szCs w:val="18"/>
+        </w:rPr>
+        <w:t>addIonsToGraph</w:t>
+      </w:r>
+      <w:r>
+        <w:rPr>
+          <w:sz w:val="18"/>
+          <w:szCs w:val="18"/>
+        </w:rPr>
+        <w:t>.js</w:t>
+      </w:r>
+      <w:r>
+        <w:rPr>
+          <w:sz w:val="18"/>
+          <w:szCs w:val="18"/>
+        </w:rPr>
+        <w:t>)</w:t>
+      </w:r>
+    </w:p>
+    <w:p>
+      <w:pPr>
+        <w:rPr>
+          <w:b/>
+          <w:bCs/>
+          <w:sz w:val="28"/>
+          <w:szCs w:val="28"/>
+        </w:rPr>
+      </w:pPr>
+      <w:r>
+        <w:rPr>
+          <w:b/>
+          <w:bCs/>
+          <w:sz w:val="28"/>
+          <w:szCs w:val="28"/>
+        </w:rPr>
+        <w:t>Theoretical fragment masses</w:t>
+      </w:r>
+      <w:r>
+        <w:rPr>
+          <w:b/>
+          <w:bCs/>
+          <w:sz w:val="28"/>
+          <w:szCs w:val="28"/>
+        </w:rPr>
+        <w:t>:</w:t>
+      </w:r>
+      <w:r>
+        <w:rPr>
+          <w:b/>
+          <w:bCs/>
+          <w:sz w:val="28"/>
+          <w:szCs w:val="28"/>
+        </w:rPr>
+        <w:t xml:space="preserve"> </w:t>
+      </w:r>
+    </w:p>
+    <w:p>
+      <w:pPr>
+        <w:rPr>
+          <w:sz w:val="18"/>
+          <w:szCs w:val="18"/>
+        </w:rPr>
+      </w:pPr>
+    </w:p>
+    <w:p>
+      <w:pPr>
+        <w:ind w:left="2880" w:firstLine="720"/>
+        <w:rPr>
+          <w:sz w:val="18"/>
+          <w:szCs w:val="18"/>
+        </w:rPr>
+      </w:pPr>
+    </w:p>
+    <w:p>
+      <w:pPr>
+        <w:rPr>
+          <w:sz w:val="18"/>
+          <w:szCs w:val="18"/>
+        </w:rPr>
+      </w:pPr>
+    </w:p>
+    <w:p>
+      <w:pPr>
+        <w:rPr>
+          <w:sz w:val="18"/>
+          <w:szCs w:val="18"/>
+        </w:rPr>
+      </w:pPr>
+    </w:p>
+    <w:p>
+      <w:pPr>
+        <w:rPr>
+          <w:sz w:val="18"/>
+          <w:szCs w:val="18"/>
+        </w:rPr>
+      </w:pPr>
+    </w:p>
+    <w:p>
+      <w:pPr>
+        <w:rPr>
+          <w:sz w:val="18"/>
+          <w:szCs w:val="18"/>
+        </w:rPr>
+      </w:pPr>
+    </w:p>
+    <w:p>
+      <w:pPr>
+        <w:rPr>
+          <w:sz w:val="18"/>
+          <w:szCs w:val="18"/>
+        </w:rPr>
+      </w:pPr>
+    </w:p>
+    <w:p>
+      <w:pPr>
+        <w:ind w:firstLine="720"/>
+        <w:rPr>
+          <w:sz w:val="18"/>
+          <w:szCs w:val="18"/>
+        </w:rPr>
+      </w:pPr>
+    </w:p>
+    <w:p>
+      <w:pPr>
+        <w:ind w:firstLine="720"/>
+        <w:rPr>
+          <w:sz w:val="18"/>
+          <w:szCs w:val="18"/>
+        </w:rPr>
+      </w:pPr>
+    </w:p>
+    <w:p>
+      <w:pPr>
+        <w:ind w:firstLine="720"/>
+        <w:rPr>
+          <w:sz w:val="18"/>
+          <w:szCs w:val="18"/>
+        </w:rPr>
+      </w:pPr>
+    </w:p>
+    <w:p>
+      <w:pPr>
+        <w:ind w:firstLine="720"/>
+      </w:pPr>
+    </w:p>
+    <w:p/>
+    <w:p/>
+    <w:p/>
     <w:p>
       <w:pPr>
         <w:rPr>
@@ -6858,6 +8261,118 @@
     </w:lvl>
   </w:abstractNum>
   <w:abstractNum w:abstractNumId="2" w15:restartNumberingAfterBreak="0">
+    <w:nsid w:val="2AAE03AB"/>
+    <w:multiLevelType w:val="hybridMultilevel"/>
+    <w:tmpl w:val="9EF6B492"/>
+    <w:lvl w:ilvl="0" w:tplc="43520F48">
+      <w:numFmt w:val="bullet"/>
+      <w:lvlText w:val=""/>
+      <w:lvlJc w:val="left"/>
+      <w:pPr>
+        <w:ind w:left="5400" w:hanging="360"/>
+      </w:pPr>
+      <w:rPr>
+        <w:rFonts w:ascii="Wingdings" w:eastAsiaTheme="minorHAnsi" w:hAnsi="Wingdings" w:cstheme="minorBidi" w:hint="default"/>
+      </w:rPr>
+    </w:lvl>
+    <w:lvl w:ilvl="1" w:tplc="04090003" w:tentative="1">
+      <w:start w:val="1"/>
+      <w:numFmt w:val="bullet"/>
+      <w:lvlText w:val="o"/>
+      <w:lvlJc w:val="left"/>
+      <w:pPr>
+        <w:ind w:left="6120" w:hanging="360"/>
+      </w:pPr>
+      <w:rPr>
+        <w:rFonts w:ascii="Courier New" w:hAnsi="Courier New" w:cs="Courier New" w:hint="default"/>
+      </w:rPr>
+    </w:lvl>
+    <w:lvl w:ilvl="2" w:tplc="04090005" w:tentative="1">
+      <w:start w:val="1"/>
+      <w:numFmt w:val="bullet"/>
+      <w:lvlText w:val=""/>
+      <w:lvlJc w:val="left"/>
+      <w:pPr>
+        <w:ind w:left="6840" w:hanging="360"/>
+      </w:pPr>
+      <w:rPr>
+        <w:rFonts w:ascii="Wingdings" w:hAnsi="Wingdings" w:hint="default"/>
+      </w:rPr>
+    </w:lvl>
+    <w:lvl w:ilvl="3" w:tplc="04090001" w:tentative="1">
+      <w:start w:val="1"/>
+      <w:numFmt w:val="bullet"/>
+      <w:lvlText w:val=""/>
+      <w:lvlJc w:val="left"/>
+      <w:pPr>
+        <w:ind w:left="7560" w:hanging="360"/>
+      </w:pPr>
+      <w:rPr>
+        <w:rFonts w:ascii="Symbol" w:hAnsi="Symbol" w:hint="default"/>
+      </w:rPr>
+    </w:lvl>
+    <w:lvl w:ilvl="4" w:tplc="04090003" w:tentative="1">
+      <w:start w:val="1"/>
+      <w:numFmt w:val="bullet"/>
+      <w:lvlText w:val="o"/>
+      <w:lvlJc w:val="left"/>
+      <w:pPr>
+        <w:ind w:left="8280" w:hanging="360"/>
+      </w:pPr>
+      <w:rPr>
+        <w:rFonts w:ascii="Courier New" w:hAnsi="Courier New" w:cs="Courier New" w:hint="default"/>
+      </w:rPr>
+    </w:lvl>
+    <w:lvl w:ilvl="5" w:tplc="04090005" w:tentative="1">
+      <w:start w:val="1"/>
+      <w:numFmt w:val="bullet"/>
+      <w:lvlText w:val=""/>
+      <w:lvlJc w:val="left"/>
+      <w:pPr>
+        <w:ind w:left="9000" w:hanging="360"/>
+      </w:pPr>
+      <w:rPr>
+        <w:rFonts w:ascii="Wingdings" w:hAnsi="Wingdings" w:hint="default"/>
+      </w:rPr>
+    </w:lvl>
+    <w:lvl w:ilvl="6" w:tplc="04090001" w:tentative="1">
+      <w:start w:val="1"/>
+      <w:numFmt w:val="bullet"/>
+      <w:lvlText w:val=""/>
+      <w:lvlJc w:val="left"/>
+      <w:pPr>
+        <w:ind w:left="9720" w:hanging="360"/>
+      </w:pPr>
+      <w:rPr>
+        <w:rFonts w:ascii="Symbol" w:hAnsi="Symbol" w:hint="default"/>
+      </w:rPr>
+    </w:lvl>
+    <w:lvl w:ilvl="7" w:tplc="04090003" w:tentative="1">
+      <w:start w:val="1"/>
+      <w:numFmt w:val="bullet"/>
+      <w:lvlText w:val="o"/>
+      <w:lvlJc w:val="left"/>
+      <w:pPr>
+        <w:ind w:left="10440" w:hanging="360"/>
+      </w:pPr>
+      <w:rPr>
+        <w:rFonts w:ascii="Courier New" w:hAnsi="Courier New" w:cs="Courier New" w:hint="default"/>
+      </w:rPr>
+    </w:lvl>
+    <w:lvl w:ilvl="8" w:tplc="04090005" w:tentative="1">
+      <w:start w:val="1"/>
+      <w:numFmt w:val="bullet"/>
+      <w:lvlText w:val=""/>
+      <w:lvlJc w:val="left"/>
+      <w:pPr>
+        <w:ind w:left="11160" w:hanging="360"/>
+      </w:pPr>
+      <w:rPr>
+        <w:rFonts w:ascii="Wingdings" w:hAnsi="Wingdings" w:hint="default"/>
+      </w:rPr>
+    </w:lvl>
+  </w:abstractNum>
+  <w:abstractNum w:abstractNumId="3" w15:restartNumberingAfterBreak="0">
     <w:nsid w:val="58736A70"/>
     <w:multiLevelType w:val="hybridMultilevel"/>
     <w:tmpl w:val="4686DFE6"/>
@@ -6970,7 +8485,7 @@
       </w:rPr>
     </w:lvl>
   </w:abstractNum>
-  <w:abstractNum w:abstractNumId="3" w15:restartNumberingAfterBreak="0">
+  <w:abstractNum w:abstractNumId="4" w15:restartNumberingAfterBreak="0">
     <w:nsid w:val="5DB36198"/>
     <w:multiLevelType w:val="hybridMultilevel"/>
     <w:tmpl w:val="4BBCD2B8"/>
@@ -7082,7 +8597,7 @@
       </w:rPr>
     </w:lvl>
   </w:abstractNum>
-  <w:abstractNum w:abstractNumId="4" w15:restartNumberingAfterBreak="0">
+  <w:abstractNum w:abstractNumId="5" w15:restartNumberingAfterBreak="0">
     <w:nsid w:val="79C13519"/>
     <w:multiLevelType w:val="hybridMultilevel"/>
     <w:tmpl w:val="F63266D0"/>
@@ -7194,7 +8709,7 @@
       </w:rPr>
     </w:lvl>
   </w:abstractNum>
-  <w:abstractNum w:abstractNumId="5" w15:restartNumberingAfterBreak="0">
+  <w:abstractNum w:abstractNumId="6" w15:restartNumberingAfterBreak="0">
     <w:nsid w:val="7C081075"/>
     <w:multiLevelType w:val="hybridMultilevel"/>
     <w:tmpl w:val="1B480656"/>
@@ -7307,22 +8822,25 @@
     </w:lvl>
   </w:abstractNum>
   <w:num w:numId="1">
-    <w:abstractNumId w:val="2"/>
+    <w:abstractNumId w:val="3"/>
   </w:num>
   <w:num w:numId="2">
-    <w:abstractNumId w:val="3"/>
+    <w:abstractNumId w:val="4"/>
   </w:num>
   <w:num w:numId="3">
     <w:abstractNumId w:val="1"/>
   </w:num>
   <w:num w:numId="4">
-    <w:abstractNumId w:val="5"/>
+    <w:abstractNumId w:val="6"/>
   </w:num>
   <w:num w:numId="5">
-    <w:abstractNumId w:val="4"/>
+    <w:abstractNumId w:val="5"/>
   </w:num>
   <w:num w:numId="6">
     <w:abstractNumId w:val="0"/>
+  </w:num>
+  <w:num w:numId="7">
+    <w:abstractNumId w:val="2"/>
   </w:num>
 </w:numbering>
 </file>

</xml_diff>